<commit_message>
added new aiml stuff
</commit_message>
<xml_diff>
--- a/SIP/CA1/CA1 RJ TEMPLATE (1).docx
+++ b/SIP/CA1/CA1 RJ TEMPLATE (1).docx
@@ -1,21 +1,26 @@
 
 <file path=word/document.xml><?xml version="1.0" encoding="utf-8"?>
-<w:document xmlns:wpc="http://schemas.microsoft.com/office/word/2010/wordprocessingCanvas" xmlns:cx="http://schemas.microsoft.com/office/drawing/2014/chartex" xmlns:cx1="http://schemas.microsoft.com/office/drawing/2015/9/8/chartex" xmlns:mc="http://schemas.openxmlformats.org/markup-compatibility/2006" xmlns:o="urn:schemas-microsoft-com:office:office" xmlns:r="http://schemas.openxmlformats.org/officeDocument/2006/relationships" xmlns:m="http://schemas.openxmlformats.org/officeDocument/2006/math" xmlns:v="urn:schemas-microsoft-com:vml" xmlns:wp14="http://schemas.microsoft.com/office/word/2010/wordprocessingDrawing" xmlns:wp="http://schemas.openxmlformats.org/drawingml/2006/wordprocessingDrawing" xmlns:w10="urn:schemas-microsoft-com:office:word" xmlns:w="http://schemas.openxmlformats.org/wordprocessingml/2006/main" xmlns:w14="http://schemas.microsoft.com/office/word/2010/wordml" xmlns:w15="http://schemas.microsoft.com/office/word/2012/wordml" xmlns:w16se="http://schemas.microsoft.com/office/word/2015/wordml/symex" xmlns:wpg="http://schemas.microsoft.com/office/word/2010/wordprocessingGroup" xmlns:wpi="http://schemas.microsoft.com/office/word/2010/wordprocessingInk" xmlns:wne="http://schemas.microsoft.com/office/word/2006/wordml" xmlns:wps="http://schemas.microsoft.com/office/word/2010/wordprocessingShape" mc:Ignorable="w14 w15 w16se wp14">
+<w:document xmlns:wpc="http://schemas.microsoft.com/office/word/2010/wordprocessingCanvas" xmlns:cx="http://schemas.microsoft.com/office/drawing/2014/chartex" xmlns:cx1="http://schemas.microsoft.com/office/drawing/2015/9/8/chartex" xmlns:cx2="http://schemas.microsoft.com/office/drawing/2015/10/21/chartex" xmlns:cx3="http://schemas.microsoft.com/office/drawing/2016/5/9/chartex" xmlns:cx4="http://schemas.microsoft.com/office/drawing/2016/5/10/chartex" xmlns:cx5="http://schemas.microsoft.com/office/drawing/2016/5/11/chartex" xmlns:cx6="http://schemas.microsoft.com/office/drawing/2016/5/12/chartex" xmlns:cx7="http://schemas.microsoft.com/office/drawing/2016/5/13/chartex" xmlns:cx8="http://schemas.microsoft.com/office/drawing/2016/5/14/chartex" xmlns:mc="http://schemas.openxmlformats.org/markup-compatibility/2006" xmlns:aink="http://schemas.microsoft.com/office/drawing/2016/ink" xmlns:am3d="http://schemas.microsoft.com/office/drawing/2017/model3d" xmlns:o="urn:schemas-microsoft-com:office:office" xmlns:oel="http://schemas.microsoft.com/office/2019/extlst" xmlns:r="http://schemas.openxmlformats.org/officeDocument/2006/relationships" xmlns:m="http://schemas.openxmlformats.org/officeDocument/2006/math" xmlns:v="urn:schemas-microsoft-com:vml" xmlns:wp14="http://schemas.microsoft.com/office/word/2010/wordprocessingDrawing" xmlns:wp="http://schemas.openxmlformats.org/drawingml/2006/wordprocessingDrawing" xmlns:w10="urn:schemas-microsoft-com:office:word" xmlns:w="http://schemas.openxmlformats.org/wordprocessingml/2006/main" xmlns:w14="http://schemas.microsoft.com/office/word/2010/wordml" xmlns:w15="http://schemas.microsoft.com/office/word/2012/wordml" xmlns:w16cex="http://schemas.microsoft.com/office/word/2018/wordml/cex" xmlns:w16cid="http://schemas.microsoft.com/office/word/2016/wordml/cid" xmlns:w16="http://schemas.microsoft.com/office/word/2018/wordml" xmlns:w16sdtdh="http://schemas.microsoft.com/office/word/2020/wordml/sdtdatahash" xmlns:w16se="http://schemas.microsoft.com/office/word/2015/wordml/symex" xmlns:wpg="http://schemas.microsoft.com/office/word/2010/wordprocessingGroup" xmlns:wpi="http://schemas.microsoft.com/office/word/2010/wordprocessingInk" xmlns:wne="http://schemas.microsoft.com/office/word/2006/wordml" xmlns:wps="http://schemas.microsoft.com/office/word/2010/wordprocessingShape" mc:Ignorable="w14 w15 w16se w16cid w16 w16cex w16sdtdh wp14">
   <w:body>
     <w:p>
       <w:pPr>
         <w:rPr>
           <w:rFonts w:ascii="Calibri" w:hAnsi="Calibri"/>
           <w:b/>
+          <w:lang w:val="en-GB"/>
         </w:rPr>
       </w:pPr>
       <w:r>
+        <w:rPr>
+          <w:lang w:val="en-GB"/>
+        </w:rPr>
         <w:t xml:space="preserve"> </w:t>
       </w:r>
       <w:r>
         <w:rPr>
           <w:rFonts w:ascii="Calibri" w:hAnsi="Calibri"/>
           <w:b/>
+          <w:lang w:val="en-GB"/>
         </w:rPr>
         <w:t xml:space="preserve">Note to student: </w:t>
       </w:r>
@@ -30,13 +35,13 @@
         <w:ind w:left="284" w:hanging="284"/>
         <w:rPr>
           <w:rFonts w:ascii="Calibri" w:eastAsia="Calibri" w:hAnsi="Calibri"/>
-          <w:lang w:val="en-US"/>
+          <w:lang w:val="en-GB"/>
         </w:rPr>
       </w:pPr>
       <w:r>
         <w:rPr>
           <w:rFonts w:ascii="Calibri" w:eastAsia="Calibri" w:hAnsi="Calibri"/>
-          <w:lang w:val="en-US"/>
+          <w:lang w:val="en-GB"/>
         </w:rPr>
         <w:t xml:space="preserve">Ensure that you </w:t>
       </w:r>
@@ -44,14 +49,14 @@
         <w:rPr>
           <w:rFonts w:ascii="Calibri" w:eastAsia="Calibri" w:hAnsi="Calibri"/>
           <w:b/>
-          <w:lang w:val="en-US"/>
+          <w:lang w:val="en-GB"/>
         </w:rPr>
         <w:t>include this cover sheet</w:t>
       </w:r>
       <w:r>
         <w:rPr>
           <w:rFonts w:ascii="Calibri" w:eastAsia="Calibri" w:hAnsi="Calibri"/>
-          <w:lang w:val="en-US"/>
+          <w:lang w:val="en-GB"/>
         </w:rPr>
         <w:t xml:space="preserve"> as the first page of your reflection journal.</w:t>
       </w:r>
@@ -66,13 +71,13 @@
         <w:ind w:left="284" w:hanging="284"/>
         <w:rPr>
           <w:rFonts w:ascii="Calibri" w:eastAsia="Calibri" w:hAnsi="Calibri"/>
-          <w:lang w:val="en-US"/>
+          <w:lang w:val="en-GB"/>
         </w:rPr>
       </w:pPr>
       <w:r>
         <w:rPr>
           <w:rFonts w:ascii="Calibri" w:eastAsia="Calibri" w:hAnsi="Calibri"/>
-          <w:lang w:val="en-US"/>
+          <w:lang w:val="en-GB"/>
         </w:rPr>
         <w:t xml:space="preserve">Ensure that you </w:t>
       </w:r>
@@ -80,14 +85,32 @@
         <w:rPr>
           <w:rFonts w:ascii="Calibri" w:eastAsia="Calibri" w:hAnsi="Calibri"/>
           <w:b/>
-          <w:lang w:val="en-US"/>
+          <w:lang w:val="en-GB"/>
         </w:rPr>
-        <w:t>read, understand and complete the Declaration of Original Work</w:t>
+        <w:t xml:space="preserve">read, </w:t>
+      </w:r>
+      <w:proofErr w:type="gramStart"/>
+      <w:r>
+        <w:rPr>
+          <w:rFonts w:ascii="Calibri" w:eastAsia="Calibri" w:hAnsi="Calibri"/>
+          <w:b/>
+          <w:lang w:val="en-GB"/>
+        </w:rPr>
+        <w:t>understand</w:t>
+      </w:r>
+      <w:proofErr w:type="gramEnd"/>
+      <w:r>
+        <w:rPr>
+          <w:rFonts w:ascii="Calibri" w:eastAsia="Calibri" w:hAnsi="Calibri"/>
+          <w:b/>
+          <w:lang w:val="en-GB"/>
+        </w:rPr>
+        <w:t xml:space="preserve"> and complete the Declaration of Original Work</w:t>
       </w:r>
       <w:r>
         <w:rPr>
           <w:rFonts w:ascii="Calibri" w:eastAsia="Calibri" w:hAnsi="Calibri"/>
-          <w:lang w:val="en-US"/>
+          <w:lang w:val="en-GB"/>
         </w:rPr>
         <w:t xml:space="preserve"> below.</w:t>
       </w:r>
@@ -102,13 +125,13 @@
         <w:ind w:left="284" w:hanging="284"/>
         <w:rPr>
           <w:rFonts w:ascii="Calibri" w:eastAsia="Calibri" w:hAnsi="Calibri"/>
-          <w:lang w:val="en-US"/>
+          <w:lang w:val="en-GB"/>
         </w:rPr>
       </w:pPr>
       <w:r>
         <w:rPr>
           <w:rFonts w:ascii="Calibri" w:eastAsia="Calibri" w:hAnsi="Calibri"/>
-          <w:lang w:val="en-US"/>
+          <w:lang w:val="en-GB"/>
         </w:rPr>
         <w:t xml:space="preserve">Ensure that you </w:t>
       </w:r>
@@ -116,14 +139,14 @@
         <w:rPr>
           <w:rFonts w:ascii="Calibri" w:eastAsia="Calibri" w:hAnsi="Calibri"/>
           <w:b/>
-          <w:lang w:val="en-US"/>
+          <w:lang w:val="en-GB"/>
         </w:rPr>
         <w:t>clearly provide all the following details</w:t>
       </w:r>
       <w:r>
         <w:rPr>
           <w:rFonts w:ascii="Calibri" w:eastAsia="Calibri" w:hAnsi="Calibri"/>
-          <w:lang w:val="en-US"/>
+          <w:lang w:val="en-GB"/>
         </w:rPr>
         <w:t xml:space="preserve"> for the work to be accurately identified as yours:</w:t>
       </w:r>
@@ -135,7 +158,7 @@
         <w:rPr>
           <w:rFonts w:ascii="Calibri" w:eastAsia="Calibri" w:hAnsi="Calibri"/>
           <w:sz w:val="16"/>
-          <w:lang w:val="en-US"/>
+          <w:lang w:val="en-GB"/>
         </w:rPr>
       </w:pPr>
     </w:p>
@@ -189,6 +212,7 @@
                 <w:b/>
                 <w:sz w:val="24"/>
                 <w:szCs w:val="24"/>
+                <w:lang w:val="en-GB"/>
               </w:rPr>
               <w:t>Full Name</w:t>
             </w:r>
@@ -212,8 +236,18 @@
                 <w:rFonts w:ascii="Calibri" w:hAnsi="Calibri"/>
                 <w:sz w:val="24"/>
                 <w:szCs w:val="24"/>
-              </w:rPr>
-            </w:pPr>
+                <w:lang w:val="en-GB"/>
+              </w:rPr>
+            </w:pPr>
+            <w:r>
+              <w:rPr>
+                <w:rFonts w:ascii="Calibri" w:hAnsi="Calibri"/>
+                <w:sz w:val="24"/>
+                <w:szCs w:val="24"/>
+                <w:lang w:val="en-GB"/>
+              </w:rPr>
+              <w:t>Justin Wong Juin Hng</w:t>
+            </w:r>
           </w:p>
         </w:tc>
       </w:tr>
@@ -238,6 +272,7 @@
                 <w:b/>
                 <w:sz w:val="24"/>
                 <w:szCs w:val="24"/>
+                <w:lang w:val="en-GB"/>
               </w:rPr>
             </w:pPr>
             <w:r>
@@ -246,6 +281,7 @@
                 <w:b/>
                 <w:sz w:val="24"/>
                 <w:szCs w:val="24"/>
+                <w:lang w:val="en-GB"/>
               </w:rPr>
               <w:t>Admission No.</w:t>
             </w:r>
@@ -268,8 +304,18 @@
                 <w:rFonts w:ascii="Calibri" w:hAnsi="Calibri"/>
                 <w:sz w:val="24"/>
                 <w:szCs w:val="24"/>
-              </w:rPr>
-            </w:pPr>
+                <w:lang w:val="en-GB"/>
+              </w:rPr>
+            </w:pPr>
+            <w:r>
+              <w:rPr>
+                <w:rFonts w:ascii="Calibri" w:hAnsi="Calibri"/>
+                <w:sz w:val="24"/>
+                <w:szCs w:val="24"/>
+                <w:lang w:val="en-GB"/>
+              </w:rPr>
+              <w:t>P2112646</w:t>
+            </w:r>
           </w:p>
         </w:tc>
         <w:tc>
@@ -291,6 +337,7 @@
                 <w:rFonts w:ascii="Calibri" w:hAnsi="Calibri"/>
                 <w:sz w:val="24"/>
                 <w:szCs w:val="24"/>
+                <w:lang w:val="en-GB"/>
               </w:rPr>
             </w:pPr>
             <w:r>
@@ -299,6 +346,7 @@
                 <w:b/>
                 <w:sz w:val="24"/>
                 <w:szCs w:val="24"/>
+                <w:lang w:val="en-GB"/>
               </w:rPr>
               <w:t>S/N</w:t>
             </w:r>
@@ -321,6 +369,7 @@
                 <w:rFonts w:ascii="Calibri" w:hAnsi="Calibri"/>
                 <w:sz w:val="24"/>
                 <w:szCs w:val="24"/>
+                <w:lang w:val="en-GB"/>
               </w:rPr>
             </w:pPr>
           </w:p>
@@ -347,6 +396,7 @@
                 <w:b/>
                 <w:sz w:val="24"/>
                 <w:szCs w:val="24"/>
+                <w:lang w:val="en-GB"/>
               </w:rPr>
             </w:pPr>
             <w:r>
@@ -355,6 +405,7 @@
                 <w:b/>
                 <w:sz w:val="24"/>
                 <w:szCs w:val="24"/>
+                <w:lang w:val="en-GB"/>
               </w:rPr>
               <w:t>Lecturer</w:t>
             </w:r>
@@ -377,8 +428,18 @@
                 <w:rFonts w:ascii="Calibri" w:hAnsi="Calibri"/>
                 <w:sz w:val="24"/>
                 <w:szCs w:val="24"/>
-              </w:rPr>
-            </w:pPr>
+                <w:lang w:val="en-GB"/>
+              </w:rPr>
+            </w:pPr>
+            <w:r>
+              <w:rPr>
+                <w:rFonts w:ascii="Calibri" w:hAnsi="Calibri"/>
+                <w:sz w:val="24"/>
+                <w:szCs w:val="24"/>
+                <w:lang w:val="en-GB"/>
+              </w:rPr>
+              <w:t>Low Boon Chin</w:t>
+            </w:r>
           </w:p>
         </w:tc>
         <w:tc>
@@ -400,6 +461,7 @@
                 <w:rFonts w:ascii="Calibri" w:hAnsi="Calibri"/>
                 <w:sz w:val="24"/>
                 <w:szCs w:val="24"/>
+                <w:lang w:val="en-GB"/>
               </w:rPr>
             </w:pPr>
             <w:r>
@@ -408,6 +470,7 @@
                 <w:b/>
                 <w:sz w:val="24"/>
                 <w:szCs w:val="24"/>
+                <w:lang w:val="en-GB"/>
               </w:rPr>
               <w:t xml:space="preserve">SIP Class </w:t>
             </w:r>
@@ -417,6 +480,7 @@
                 <w:b/>
                 <w:color w:val="404040"/>
                 <w:sz w:val="18"/>
+                <w:lang w:val="en-GB"/>
               </w:rPr>
               <w:t>(e.g., GD/SIP/FT/1B01)</w:t>
             </w:r>
@@ -439,8 +503,18 @@
                 <w:rFonts w:ascii="Calibri" w:hAnsi="Calibri"/>
                 <w:sz w:val="24"/>
                 <w:szCs w:val="24"/>
-              </w:rPr>
-            </w:pPr>
+                <w:lang w:val="en-GB"/>
+              </w:rPr>
+            </w:pPr>
+            <w:r>
+              <w:rPr>
+                <w:rFonts w:ascii="Calibri" w:hAnsi="Calibri"/>
+                <w:sz w:val="24"/>
+                <w:szCs w:val="24"/>
+                <w:lang w:val="en-GB"/>
+              </w:rPr>
+              <w:t>CCC/SIP/FT/2B03</w:t>
+            </w:r>
           </w:p>
         </w:tc>
       </w:tr>
@@ -466,12 +540,14 @@
           <w:rFonts w:ascii="Calibri" w:hAnsi="Calibri"/>
           <w:b/>
           <w:color w:val="000000"/>
+          <w:lang w:val="en-GB"/>
         </w:rPr>
       </w:pPr>
       <w:r>
         <w:rPr>
           <w:rFonts w:ascii="Calibri" w:hAnsi="Calibri"/>
           <w:b/>
+          <w:lang w:val="en-GB"/>
         </w:rPr>
         <w:t xml:space="preserve">Read the following notes on plagiarism carefully.  Any breach will result in serious discipline action: </w:t>
       </w:r>
@@ -484,6 +560,7 @@
           <w:rFonts w:ascii="Calibri" w:hAnsi="Calibri"/>
           <w:sz w:val="4"/>
           <w:szCs w:val="24"/>
+          <w:lang w:val="en-GB"/>
         </w:rPr>
       </w:pPr>
     </w:p>
@@ -494,7 +571,7 @@
           <w:rFonts w:ascii="Calibri" w:hAnsi="Calibri" w:cs="Calibri"/>
           <w:b/>
           <w:color w:val="000000"/>
-          <w:lang w:eastAsia="en-SG"/>
+          <w:lang w:val="en-GB" w:eastAsia="en-SG"/>
         </w:rPr>
       </w:pPr>
       <w:r>
@@ -502,9 +579,29 @@
           <w:rFonts w:ascii="Calibri" w:eastAsia="Patrick Hand" w:hAnsi="Calibri" w:cs="Calibri"/>
           <w:b/>
           <w:color w:val="000000"/>
-          <w:lang w:eastAsia="en-SG"/>
+          <w:lang w:val="en-GB" w:eastAsia="en-SG"/>
         </w:rPr>
-        <w:t xml:space="preserve">“Plagiarism occurs when you take sentences or paragraphs or even the whole article written by another person and pass it off as your own work without acknowledging the author or the original source. This is actually cheating and is a breach of examination rules that will not be condoned by the Polytechnic.” </w:t>
+        <w:t xml:space="preserve">“Plagiarism occurs when you take sentences or paragraphs or even the whole article written by another person and pass it off as your own work without acknowledging the author or the original source. This is </w:t>
+      </w:r>
+      <w:proofErr w:type="gramStart"/>
+      <w:r>
+        <w:rPr>
+          <w:rFonts w:ascii="Calibri" w:eastAsia="Patrick Hand" w:hAnsi="Calibri" w:cs="Calibri"/>
+          <w:b/>
+          <w:color w:val="000000"/>
+          <w:lang w:val="en-GB" w:eastAsia="en-SG"/>
+        </w:rPr>
+        <w:t>actually cheating</w:t>
+      </w:r>
+      <w:proofErr w:type="gramEnd"/>
+      <w:r>
+        <w:rPr>
+          <w:rFonts w:ascii="Calibri" w:eastAsia="Patrick Hand" w:hAnsi="Calibri" w:cs="Calibri"/>
+          <w:b/>
+          <w:color w:val="000000"/>
+          <w:lang w:val="en-GB" w:eastAsia="en-SG"/>
+        </w:rPr>
+        <w:t xml:space="preserve"> and is a breach of examination rules that will not be condoned by the Polytechnic.” </w:t>
       </w:r>
     </w:p>
     <w:p>
@@ -514,7 +611,7 @@
           <w:rFonts w:ascii="Calibri" w:hAnsi="Calibri" w:cs="Calibri"/>
           <w:b/>
           <w:color w:val="000000"/>
-          <w:lang w:eastAsia="en-SG"/>
+          <w:lang w:val="en-GB" w:eastAsia="en-SG"/>
         </w:rPr>
       </w:pPr>
       <w:r>
@@ -522,7 +619,7 @@
           <w:rFonts w:ascii="Calibri" w:eastAsia="Patrick Hand" w:hAnsi="Calibri" w:cs="Calibri"/>
           <w:b/>
           <w:color w:val="000000"/>
-          <w:lang w:eastAsia="en-SG"/>
+          <w:lang w:val="en-GB" w:eastAsia="en-SG"/>
         </w:rPr>
         <w:t>(Singapore Polytechnic, 2018)</w:t>
       </w:r>
@@ -538,7 +635,7 @@
           <w:rFonts w:ascii="Calibri" w:eastAsia="Patrick Hand" w:hAnsi="Calibri" w:cs="Calibri"/>
           <w:color w:val="000000"/>
           <w:szCs w:val="34"/>
-          <w:lang w:eastAsia="en-SG"/>
+          <w:lang w:val="en-GB" w:eastAsia="en-SG"/>
         </w:rPr>
       </w:pPr>
       <w:r>
@@ -546,9 +643,49 @@
           <w:rFonts w:ascii="Calibri" w:eastAsia="Patrick Hand" w:hAnsi="Calibri" w:cs="Calibri"/>
           <w:color w:val="000000"/>
           <w:szCs w:val="34"/>
-          <w:lang w:eastAsia="en-SG"/>
+          <w:lang w:val="en-GB" w:eastAsia="en-SG"/>
         </w:rPr>
-        <w:t xml:space="preserve">Any student who cheats, attempts to cheat or breaches any examination rules will face disciplinary action. You are to cite all your sources in instances where you have used text, images, diagrams and other types of information from the Internet or other published sources. </w:t>
+        <w:t xml:space="preserve">Any student who cheats, attempts to </w:t>
+      </w:r>
+      <w:proofErr w:type="gramStart"/>
+      <w:r>
+        <w:rPr>
+          <w:rFonts w:ascii="Calibri" w:eastAsia="Patrick Hand" w:hAnsi="Calibri" w:cs="Calibri"/>
+          <w:color w:val="000000"/>
+          <w:szCs w:val="34"/>
+          <w:lang w:val="en-GB" w:eastAsia="en-SG"/>
+        </w:rPr>
+        <w:t>cheat</w:t>
+      </w:r>
+      <w:proofErr w:type="gramEnd"/>
+      <w:r>
+        <w:rPr>
+          <w:rFonts w:ascii="Calibri" w:eastAsia="Patrick Hand" w:hAnsi="Calibri" w:cs="Calibri"/>
+          <w:color w:val="000000"/>
+          <w:szCs w:val="34"/>
+          <w:lang w:val="en-GB" w:eastAsia="en-SG"/>
+        </w:rPr>
+        <w:t xml:space="preserve"> or breaches any examination rules will face disciplinary action. You are to cite all your sources in instances where you have used text, images, </w:t>
+      </w:r>
+      <w:proofErr w:type="gramStart"/>
+      <w:r>
+        <w:rPr>
+          <w:rFonts w:ascii="Calibri" w:eastAsia="Patrick Hand" w:hAnsi="Calibri" w:cs="Calibri"/>
+          <w:color w:val="000000"/>
+          <w:szCs w:val="34"/>
+          <w:lang w:val="en-GB" w:eastAsia="en-SG"/>
+        </w:rPr>
+        <w:t>diagrams</w:t>
+      </w:r>
+      <w:proofErr w:type="gramEnd"/>
+      <w:r>
+        <w:rPr>
+          <w:rFonts w:ascii="Calibri" w:eastAsia="Patrick Hand" w:hAnsi="Calibri" w:cs="Calibri"/>
+          <w:color w:val="000000"/>
+          <w:szCs w:val="34"/>
+          <w:lang w:val="en-GB" w:eastAsia="en-SG"/>
+        </w:rPr>
+        <w:t xml:space="preserve"> and other types of information from the Internet or other published sources. </w:t>
       </w:r>
     </w:p>
     <w:p>
@@ -562,7 +699,7 @@
           <w:rFonts w:ascii="Calibri" w:eastAsia="Patrick Hand" w:hAnsi="Calibri" w:cs="Calibri"/>
           <w:color w:val="000000"/>
           <w:szCs w:val="34"/>
-          <w:lang w:eastAsia="en-SG"/>
+          <w:lang w:val="en-GB" w:eastAsia="en-SG"/>
         </w:rPr>
       </w:pPr>
       <w:r>
@@ -570,7 +707,7 @@
           <w:rFonts w:ascii="Calibri" w:eastAsia="Patrick Hand" w:hAnsi="Calibri" w:cs="Calibri"/>
           <w:color w:val="000000"/>
           <w:szCs w:val="34"/>
-          <w:lang w:eastAsia="en-SG"/>
+          <w:lang w:val="en-GB" w:eastAsia="en-SG"/>
         </w:rPr>
         <w:t xml:space="preserve">You should cite and paraphrase your sources to avoid plagiarism. </w:t>
       </w:r>
@@ -586,7 +723,7 @@
           <w:rFonts w:ascii="Calibri" w:eastAsia="Patrick Hand" w:hAnsi="Calibri" w:cs="Calibri"/>
           <w:color w:val="000000"/>
           <w:szCs w:val="34"/>
-          <w:lang w:eastAsia="en-SG"/>
+          <w:lang w:val="en-GB" w:eastAsia="en-SG"/>
         </w:rPr>
       </w:pPr>
       <w:r>
@@ -594,9 +731,9 @@
           <w:rFonts w:ascii="Calibri" w:eastAsia="Patrick Hand" w:hAnsi="Calibri" w:cs="Calibri"/>
           <w:color w:val="000000"/>
           <w:szCs w:val="34"/>
-          <w:lang w:eastAsia="en-SG"/>
+          <w:lang w:val="en-GB" w:eastAsia="en-SG"/>
         </w:rPr>
-        <w:t xml:space="preserve">Students who knowingly assisted in the plagiarism will also be penalised. Hence, do not provide your work to any other student for any purpose whatsoever as you </w:t>
+        <w:t xml:space="preserve">Students who knowingly assisted in the plagiarism will also be penalised. Hence, do not provide your work to any other student for any purpose whatsoever as you will be held accountable </w:t>
       </w:r>
       <w:proofErr w:type="gramStart"/>
       <w:r>
@@ -604,9 +741,9 @@
           <w:rFonts w:ascii="Calibri" w:eastAsia="Patrick Hand" w:hAnsi="Calibri" w:cs="Calibri"/>
           <w:color w:val="000000"/>
           <w:szCs w:val="34"/>
-          <w:lang w:eastAsia="en-SG"/>
+          <w:lang w:val="en-GB" w:eastAsia="en-SG"/>
         </w:rPr>
-        <w:t>will be held</w:t>
+        <w:t>in the event that</w:t>
       </w:r>
       <w:proofErr w:type="gramEnd"/>
       <w:r>
@@ -614,9 +751,9 @@
           <w:rFonts w:ascii="Calibri" w:eastAsia="Patrick Hand" w:hAnsi="Calibri" w:cs="Calibri"/>
           <w:color w:val="000000"/>
           <w:szCs w:val="34"/>
-          <w:lang w:eastAsia="en-SG"/>
+          <w:lang w:val="en-GB" w:eastAsia="en-SG"/>
         </w:rPr>
-        <w:t xml:space="preserve"> accountable in the event that you have copied another person’s work or allowed your work to be copied by another student.</w:t>
+        <w:t xml:space="preserve"> you have copied another person’s work or allowed your work to be copied by another student.</w:t>
       </w:r>
     </w:p>
     <w:p>
@@ -630,7 +767,7 @@
           <w:rFonts w:ascii="Calibri" w:eastAsia="Patrick Hand" w:hAnsi="Calibri" w:cs="Calibri"/>
           <w:color w:val="000000"/>
           <w:szCs w:val="34"/>
-          <w:lang w:eastAsia="en-SG"/>
+          <w:lang w:val="en-GB" w:eastAsia="en-SG"/>
         </w:rPr>
       </w:pPr>
       <w:r>
@@ -638,7 +775,7 @@
           <w:rFonts w:ascii="Calibri" w:eastAsia="Patrick Hand" w:hAnsi="Calibri" w:cs="Calibri"/>
           <w:color w:val="000000"/>
           <w:szCs w:val="34"/>
-          <w:lang w:eastAsia="en-SG"/>
+          <w:lang w:val="en-GB" w:eastAsia="en-SG"/>
         </w:rPr>
         <w:t>Please refer to deck on plagiarism on BB for more details.</w:t>
       </w:r>
@@ -661,12 +798,12 @@
           <w:noProof/>
           <w:sz w:val="20"/>
           <w:szCs w:val="20"/>
-          <w:lang w:eastAsia="en-SG"/>
+          <w:lang w:val="en-GB" w:eastAsia="en-SG"/>
         </w:rPr>
         <mc:AlternateContent>
           <mc:Choice Requires="wps">
             <w:drawing>
-              <wp:anchor distT="0" distB="0" distL="114300" distR="114300" simplePos="0" relativeHeight="251658240" behindDoc="0" locked="0" layoutInCell="1" allowOverlap="1">
+              <wp:anchor distT="0" distB="0" distL="114300" distR="114300" simplePos="0" relativeHeight="251658240" behindDoc="0" locked="0" layoutInCell="1" allowOverlap="1" wp14:anchorId="62BFB5FE" wp14:editId="6FB5CB54">
                 <wp:simplePos x="0" y="0"/>
                 <wp:positionH relativeFrom="margin">
                   <wp:posOffset>-762635</wp:posOffset>
@@ -743,6 +880,7 @@
           <w:rFonts w:ascii="Calibri" w:hAnsi="Calibri"/>
           <w:b/>
           <w:sz w:val="18"/>
+          <w:lang w:val="en-GB"/>
         </w:rPr>
       </w:pPr>
     </w:p>
@@ -753,12 +891,14 @@
         <w:rPr>
           <w:rFonts w:ascii="Calibri" w:hAnsi="Calibri"/>
           <w:b/>
+          <w:lang w:val="en-GB"/>
         </w:rPr>
       </w:pPr>
       <w:r>
         <w:rPr>
           <w:rFonts w:ascii="Calibri" w:hAnsi="Calibri"/>
           <w:b/>
+          <w:lang w:val="en-GB"/>
         </w:rPr>
         <w:t xml:space="preserve">Declaration of Original Work </w:t>
       </w:r>
@@ -771,11 +911,13 @@
           <w:rFonts w:ascii="Calibri" w:hAnsi="Calibri"/>
           <w:b/>
           <w:color w:val="FF0000"/>
+          <w:lang w:val="en-GB"/>
         </w:rPr>
       </w:pPr>
       <w:r>
         <w:rPr>
           <w:rFonts w:ascii="Calibri" w:hAnsi="Calibri"/>
+          <w:lang w:val="en-GB"/>
         </w:rPr>
         <w:t xml:space="preserve">Singapore Polytechnic views plagiarism as a very serious offence. To strengthen your academic credibility and demonstrate your personal integrity, it is important that you check and confirm that your work meets the following conditions. </w:t>
       </w:r>
@@ -784,6 +926,7 @@
           <w:rFonts w:ascii="Calibri" w:hAnsi="Calibri"/>
           <w:b/>
           <w:color w:val="FF0000"/>
+          <w:lang w:val="en-GB"/>
         </w:rPr>
         <w:t>All boxes must be ticked</w:t>
       </w:r>
@@ -791,6 +934,7 @@
         <w:rPr>
           <w:rFonts w:ascii="Calibri" w:hAnsi="Calibri"/>
           <w:color w:val="FF0000"/>
+          <w:lang w:val="en-GB"/>
         </w:rPr>
         <w:t xml:space="preserve">, </w:t>
       </w:r>
@@ -799,26 +943,9 @@
           <w:rFonts w:ascii="Calibri" w:hAnsi="Calibri"/>
           <w:b/>
           <w:color w:val="FF0000"/>
+          <w:lang w:val="en-GB"/>
         </w:rPr>
-        <w:t xml:space="preserve">failing which </w:t>
-      </w:r>
-      <w:proofErr w:type="gramStart"/>
-      <w:r>
-        <w:rPr>
-          <w:rFonts w:ascii="Calibri" w:hAnsi="Calibri"/>
-          <w:b/>
-          <w:color w:val="FF0000"/>
-        </w:rPr>
-        <w:t>5</w:t>
-      </w:r>
-      <w:proofErr w:type="gramEnd"/>
-      <w:r>
-        <w:rPr>
-          <w:rFonts w:ascii="Calibri" w:hAnsi="Calibri"/>
-          <w:b/>
-          <w:color w:val="FF0000"/>
-        </w:rPr>
-        <w:t xml:space="preserve"> marks will be deducted.</w:t>
+        <w:t>failing which 5 marks will be deducted.</w:t>
       </w:r>
     </w:p>
     <w:tbl>
@@ -848,14 +975,14 @@
               <w:rPr>
                 <w:rFonts w:ascii="Calibri" w:eastAsia="Calibri" w:hAnsi="Calibri"/>
                 <w:sz w:val="24"/>
-                <w:lang w:val="en-US"/>
+                <w:lang w:val="en-GB"/>
               </w:rPr>
             </w:pPr>
             <w:r>
               <w:rPr>
                 <w:rFonts w:ascii="Calibri" w:eastAsia="Calibri" w:hAnsi="Calibri"/>
                 <w:sz w:val="24"/>
-                <w:lang w:val="en-US"/>
+                <w:lang w:val="en-GB"/>
               </w:rPr>
               <w:t>I confirm that all work contained herein is my own and not plagiarised.</w:t>
             </w:r>
@@ -883,6 +1010,28 @@
                 <w:lang w:val="en-GB"/>
               </w:rPr>
             </w:pPr>
+            <w:r>
+              <w:rPr>
+                <w:rFonts w:ascii="Calibri" w:eastAsia="Times New Roman" w:hAnsi="Calibri"/>
+                <w:b/>
+                <w:color w:val="00B050"/>
+                <w:sz w:val="40"/>
+                <w:szCs w:val="48"/>
+                <w:lang w:val="en-GB"/>
+              </w:rPr>
+              <w:t xml:space="preserve"> </w:t>
+            </w:r>
+            <w:r>
+              <w:rPr>
+                <w:rFonts w:ascii="Calibri" w:eastAsia="Times New Roman" w:hAnsi="Calibri"/>
+                <w:b/>
+                <w:color w:val="00B050"/>
+                <w:sz w:val="40"/>
+                <w:szCs w:val="48"/>
+                <w:lang w:val="en-GB"/>
+              </w:rPr>
+              <w:sym w:font="Wingdings" w:char="F0FC"/>
+            </w:r>
           </w:p>
         </w:tc>
       </w:tr>
@@ -898,7 +1047,7 @@
               <w:rPr>
                 <w:rFonts w:ascii="Calibri" w:eastAsia="Calibri" w:hAnsi="Calibri"/>
                 <w:sz w:val="24"/>
-                <w:lang w:val="en-US"/>
+                <w:lang w:val="en-GB"/>
               </w:rPr>
             </w:pPr>
           </w:p>
@@ -948,14 +1097,14 @@
               <w:rPr>
                 <w:rFonts w:ascii="Calibri" w:eastAsia="Calibri" w:hAnsi="Calibri"/>
                 <w:sz w:val="24"/>
-                <w:lang w:val="en-US"/>
+                <w:lang w:val="en-GB"/>
               </w:rPr>
             </w:pPr>
             <w:r>
               <w:rPr>
                 <w:rFonts w:ascii="Calibri" w:eastAsia="Calibri" w:hAnsi="Calibri"/>
                 <w:sz w:val="24"/>
-                <w:lang w:val="en-US"/>
+                <w:lang w:val="en-GB"/>
               </w:rPr>
               <w:t xml:space="preserve">I have properly cited all my sources in instances where I have used text, images, </w:t>
             </w:r>
@@ -967,26 +1116,16 @@
               <w:rPr>
                 <w:rFonts w:ascii="Calibri" w:eastAsia="Calibri" w:hAnsi="Calibri"/>
                 <w:sz w:val="24"/>
-                <w:lang w:val="en-US"/>
-              </w:rPr>
-            </w:pPr>
-            <w:proofErr w:type="gramStart"/>
+                <w:lang w:val="en-GB"/>
+              </w:rPr>
+            </w:pPr>
             <w:r>
               <w:rPr>
                 <w:rFonts w:ascii="Calibri" w:eastAsia="Calibri" w:hAnsi="Calibri"/>
                 <w:sz w:val="24"/>
-                <w:lang w:val="en-US"/>
-              </w:rPr>
-              <w:t>diagrams</w:t>
-            </w:r>
-            <w:proofErr w:type="gramEnd"/>
-            <w:r>
-              <w:rPr>
-                <w:rFonts w:ascii="Calibri" w:eastAsia="Calibri" w:hAnsi="Calibri"/>
-                <w:sz w:val="24"/>
-                <w:lang w:val="en-US"/>
-              </w:rPr>
-              <w:t xml:space="preserve"> and other types of information from the Internet or other published sources. </w:t>
+                <w:lang w:val="en-GB"/>
+              </w:rPr>
+              <w:t xml:space="preserve">diagrams and other types of information from the Internet or other published sources. </w:t>
             </w:r>
           </w:p>
         </w:tc>
@@ -1012,6 +1151,28 @@
                 <w:lang w:val="en-GB"/>
               </w:rPr>
             </w:pPr>
+            <w:r>
+              <w:rPr>
+                <w:rFonts w:ascii="Calibri" w:eastAsia="Times New Roman" w:hAnsi="Calibri"/>
+                <w:b/>
+                <w:color w:val="00B050"/>
+                <w:sz w:val="40"/>
+                <w:szCs w:val="48"/>
+                <w:lang w:val="en-GB"/>
+              </w:rPr>
+              <w:t xml:space="preserve"> </w:t>
+            </w:r>
+            <w:r>
+              <w:rPr>
+                <w:rFonts w:ascii="Calibri" w:eastAsia="Times New Roman" w:hAnsi="Calibri"/>
+                <w:b/>
+                <w:color w:val="00B050"/>
+                <w:sz w:val="40"/>
+                <w:szCs w:val="48"/>
+                <w:lang w:val="en-GB"/>
+              </w:rPr>
+              <w:sym w:font="Wingdings" w:char="F0FC"/>
+            </w:r>
           </w:p>
         </w:tc>
       </w:tr>
@@ -1027,7 +1188,7 @@
               <w:rPr>
                 <w:rFonts w:ascii="Calibri" w:eastAsia="Calibri" w:hAnsi="Calibri"/>
                 <w:sz w:val="24"/>
-                <w:lang w:val="en-US"/>
+                <w:lang w:val="en-GB"/>
               </w:rPr>
             </w:pPr>
           </w:p>
@@ -1075,14 +1236,14 @@
               <w:rPr>
                 <w:rFonts w:ascii="Calibri" w:eastAsia="Calibri" w:hAnsi="Calibri"/>
                 <w:sz w:val="24"/>
-                <w:lang w:val="en-US"/>
+                <w:lang w:val="en-GB"/>
               </w:rPr>
             </w:pPr>
             <w:r>
               <w:rPr>
                 <w:rFonts w:ascii="Calibri" w:eastAsia="Calibri" w:hAnsi="Calibri"/>
                 <w:sz w:val="24"/>
-                <w:lang w:val="en-US"/>
+                <w:lang w:val="en-GB"/>
               </w:rPr>
               <w:t>I have not provided my work to any other student for any purpose whatsoever.</w:t>
             </w:r>
@@ -1110,6 +1271,28 @@
                 <w:lang w:val="en-GB"/>
               </w:rPr>
             </w:pPr>
+            <w:r>
+              <w:rPr>
+                <w:rFonts w:ascii="Calibri" w:eastAsia="Times New Roman" w:hAnsi="Calibri"/>
+                <w:b/>
+                <w:color w:val="00B050"/>
+                <w:sz w:val="40"/>
+                <w:szCs w:val="48"/>
+                <w:lang w:val="en-GB"/>
+              </w:rPr>
+              <w:t xml:space="preserve"> </w:t>
+            </w:r>
+            <w:r>
+              <w:rPr>
+                <w:rFonts w:ascii="Calibri" w:eastAsia="Times New Roman" w:hAnsi="Calibri"/>
+                <w:b/>
+                <w:color w:val="00B050"/>
+                <w:sz w:val="40"/>
+                <w:szCs w:val="48"/>
+                <w:lang w:val="en-GB"/>
+              </w:rPr>
+              <w:sym w:font="Wingdings" w:char="F0FC"/>
+            </w:r>
           </w:p>
         </w:tc>
       </w:tr>
@@ -1125,7 +1308,7 @@
               <w:rPr>
                 <w:rFonts w:ascii="Calibri" w:eastAsia="Calibri" w:hAnsi="Calibri"/>
                 <w:sz w:val="24"/>
-                <w:lang w:val="en-US"/>
+                <w:lang w:val="en-GB"/>
               </w:rPr>
             </w:pPr>
           </w:p>
@@ -1176,33 +1359,34 @@
                 <w:rFonts w:ascii="Calibri" w:hAnsi="Calibri"/>
                 <w:sz w:val="32"/>
                 <w:szCs w:val="24"/>
+                <w:lang w:val="en-GB"/>
               </w:rPr>
             </w:pPr>
             <w:r>
               <w:rPr>
                 <w:rFonts w:ascii="Calibri" w:eastAsia="Calibri" w:hAnsi="Calibri"/>
                 <w:sz w:val="24"/>
-                <w:lang w:val="en-US"/>
-              </w:rPr>
-              <w:t xml:space="preserve">I understand that I </w:t>
+                <w:lang w:val="en-GB"/>
+              </w:rPr>
+              <w:t xml:space="preserve">I understand that I will be held accountable </w:t>
             </w:r>
             <w:proofErr w:type="gramStart"/>
             <w:r>
               <w:rPr>
                 <w:rFonts w:ascii="Calibri" w:eastAsia="Calibri" w:hAnsi="Calibri"/>
                 <w:sz w:val="24"/>
-                <w:lang w:val="en-US"/>
-              </w:rPr>
-              <w:t>will be held</w:t>
+                <w:lang w:val="en-GB"/>
+              </w:rPr>
+              <w:t>in the event that</w:t>
             </w:r>
             <w:proofErr w:type="gramEnd"/>
             <w:r>
               <w:rPr>
                 <w:rFonts w:ascii="Calibri" w:eastAsia="Calibri" w:hAnsi="Calibri"/>
                 <w:sz w:val="24"/>
-                <w:lang w:val="en-US"/>
-              </w:rPr>
-              <w:t xml:space="preserve"> accountable in the event that I have copied another person’s work or allowed my work to be copied by another student.</w:t>
+                <w:lang w:val="en-GB"/>
+              </w:rPr>
+              <w:t xml:space="preserve"> I have copied another person’s work or allowed my work to be copied by another student.</w:t>
             </w:r>
           </w:p>
         </w:tc>
@@ -1225,8 +1409,31 @@
                 <w:b/>
                 <w:color w:val="FF0000"/>
                 <w:sz w:val="18"/>
-              </w:rPr>
-            </w:pPr>
+                <w:lang w:val="en-GB"/>
+              </w:rPr>
+            </w:pPr>
+            <w:r>
+              <w:rPr>
+                <w:rFonts w:ascii="Calibri" w:eastAsia="Times New Roman" w:hAnsi="Calibri"/>
+                <w:b/>
+                <w:color w:val="00B050"/>
+                <w:sz w:val="40"/>
+                <w:szCs w:val="48"/>
+                <w:lang w:val="en-GB"/>
+              </w:rPr>
+              <w:t xml:space="preserve"> </w:t>
+            </w:r>
+            <w:r>
+              <w:rPr>
+                <w:rFonts w:ascii="Calibri" w:eastAsia="Times New Roman" w:hAnsi="Calibri"/>
+                <w:b/>
+                <w:color w:val="00B050"/>
+                <w:sz w:val="40"/>
+                <w:szCs w:val="48"/>
+                <w:lang w:val="en-GB"/>
+              </w:rPr>
+              <w:sym w:font="Wingdings" w:char="F0FC"/>
+            </w:r>
           </w:p>
         </w:tc>
       </w:tr>
@@ -1253,6 +1460,7 @@
           <w:sz w:val="24"/>
           <w:szCs w:val="24"/>
           <w:u w:val="single"/>
+          <w:lang w:val="en-GB"/>
         </w:rPr>
       </w:pPr>
     </w:p>
@@ -1264,6 +1472,7 @@
           <w:sz w:val="24"/>
           <w:szCs w:val="24"/>
           <w:u w:val="single"/>
+          <w:lang w:val="en-GB"/>
         </w:rPr>
       </w:pPr>
     </w:p>
@@ -1304,7 +1513,7 @@
                 <w:b/>
                 <w:sz w:val="24"/>
                 <w:szCs w:val="24"/>
-                <w:lang w:val="en-US"/>
+                <w:lang w:val="en-GB"/>
               </w:rPr>
             </w:pPr>
             <w:r>
@@ -1313,7 +1522,7 @@
                 <w:b/>
                 <w:sz w:val="24"/>
                 <w:szCs w:val="24"/>
-                <w:lang w:val="en-US"/>
+                <w:lang w:val="en-GB"/>
               </w:rPr>
               <w:t xml:space="preserve">1. </w:t>
             </w:r>
@@ -1321,6 +1530,7 @@
               <w:rPr>
                 <w:rFonts w:ascii="Calibri" w:hAnsi="Calibri" w:cs="Calibri"/>
                 <w:b/>
+                <w:lang w:val="en-GB"/>
               </w:rPr>
               <w:t xml:space="preserve">KNOWLEDGE OF PROBLEM (35 marks) </w:t>
             </w:r>
@@ -1328,6 +1538,7 @@
               <w:rPr>
                 <w:rFonts w:ascii="Calibri" w:hAnsi="Calibri" w:cs="Calibri"/>
                 <w:b/>
+                <w:lang w:val="en-GB"/>
               </w:rPr>
               <w:br/>
             </w:r>
@@ -1335,12 +1546,14 @@
               <w:rPr>
                 <w:rFonts w:ascii="Calibri" w:hAnsi="Calibri" w:cs="Calibri"/>
                 <w:b/>
+                <w:lang w:val="en-GB"/>
               </w:rPr>
               <w:br/>
             </w:r>
             <w:r>
               <w:rPr>
                 <w:rFonts w:ascii="Calibri" w:hAnsi="Calibri" w:cs="Calibri"/>
+                <w:lang w:val="en-GB"/>
               </w:rPr>
               <w:t xml:space="preserve">Using evidence from your primary and secondary research, explain the insights that you have gathered about your problem and why your project is relevant/important to our society.  </w:t>
             </w:r>
@@ -1348,6 +1561,7 @@
               <w:rPr>
                 <w:rFonts w:ascii="Calibri" w:hAnsi="Calibri" w:cs="Calibri"/>
                 <w:b/>
+                <w:lang w:val="en-GB"/>
               </w:rPr>
               <w:t>(Max of 500 words)</w:t>
             </w:r>
@@ -1369,21 +1583,737 @@
             <w:pPr>
               <w:spacing w:after="100"/>
               <w:rPr>
-                <w:rFonts w:ascii="Calibri" w:hAnsi="Calibri" w:cs="Times New Roman"/>
-                <w:color w:val="3366FF"/>
-                <w:lang w:val="en-US"/>
-              </w:rPr>
-            </w:pPr>
-          </w:p>
-          <w:p>
-            <w:pPr>
-              <w:spacing w:after="100"/>
+                <w:rFonts w:ascii="Times New Roman" w:hAnsi="Times New Roman" w:cs="Times New Roman"/>
+                <w:color w:val="FFFFFF" w:themeColor="background1"/>
+                <w:lang w:val="en-GB"/>
+              </w:rPr>
+            </w:pPr>
+          </w:p>
+          <w:p>
+            <w:pPr>
+              <w:spacing w:after="100"/>
+              <w:jc w:val="both"/>
+              <w:rPr>
+                <w:rFonts w:ascii="Times New Roman" w:hAnsi="Times New Roman" w:cs="Times New Roman"/>
+                <w:lang w:val="en-GB"/>
+              </w:rPr>
+            </w:pPr>
+            <w:r>
+              <w:rPr>
+                <w:rFonts w:ascii="Times New Roman" w:hAnsi="Times New Roman" w:cs="Times New Roman"/>
+                <w:lang w:val="en-GB"/>
+              </w:rPr>
+              <w:t>When we look at social media addiction in general, it’s easy to think to ourselves, “Why not just stop?”</w:t>
+            </w:r>
+            <w:r>
+              <w:rPr>
+                <w:rFonts w:ascii="Times New Roman" w:hAnsi="Times New Roman" w:cs="Times New Roman"/>
+                <w:lang w:val="en-GB"/>
+              </w:rPr>
+              <w:br/>
+            </w:r>
+            <w:r>
+              <w:rPr>
+                <w:rFonts w:ascii="Times New Roman" w:hAnsi="Times New Roman" w:cs="Times New Roman"/>
+                <w:lang w:val="en-GB"/>
+              </w:rPr>
+              <w:t xml:space="preserve">But when we observe the young adopters of this rising fad that has been on a historic </w:t>
+            </w:r>
+            <w:r>
+              <w:rPr>
+                <w:rFonts w:ascii="Times New Roman" w:hAnsi="Times New Roman" w:cs="Times New Roman"/>
+                <w:lang w:val="en-GB"/>
+              </w:rPr>
+              <w:t>climb</w:t>
+            </w:r>
+            <w:r>
+              <w:rPr>
+                <w:rFonts w:ascii="Times New Roman" w:hAnsi="Times New Roman" w:cs="Times New Roman"/>
+                <w:lang w:val="en-GB"/>
+              </w:rPr>
+              <w:t xml:space="preserve"> in the past decade, we begin to understand the deep-rooted psychology, societal problems and issues</w:t>
+            </w:r>
+            <w:r>
+              <w:rPr>
+                <w:rFonts w:ascii="Times New Roman" w:hAnsi="Times New Roman" w:cs="Times New Roman"/>
+                <w:lang w:val="en-GB"/>
+              </w:rPr>
+              <w:t>,</w:t>
+            </w:r>
+            <w:r>
+              <w:rPr>
+                <w:rFonts w:ascii="Times New Roman" w:hAnsi="Times New Roman" w:cs="Times New Roman"/>
+                <w:lang w:val="en-GB"/>
+              </w:rPr>
+              <w:t xml:space="preserve"> and the impacts of social media addiction.</w:t>
+            </w:r>
+          </w:p>
+          <w:p>
+            <w:pPr>
+              <w:spacing w:after="100"/>
+              <w:jc w:val="both"/>
+              <w:rPr>
+                <w:rFonts w:ascii="Times New Roman" w:hAnsi="Times New Roman" w:cs="Times New Roman"/>
+                <w:lang w:val="en-GB"/>
+              </w:rPr>
+            </w:pPr>
+          </w:p>
+          <w:p>
+            <w:pPr>
+              <w:spacing w:after="100"/>
+              <w:jc w:val="both"/>
+              <w:rPr>
+                <w:rFonts w:ascii="Times New Roman" w:hAnsi="Times New Roman" w:cs="Times New Roman"/>
+                <w:lang w:val="en-GB"/>
+              </w:rPr>
+            </w:pPr>
+            <w:r>
+              <w:rPr>
+                <w:rFonts w:ascii="Times New Roman" w:hAnsi="Times New Roman" w:cs="Times New Roman"/>
+                <w:lang w:val="en-GB"/>
+              </w:rPr>
+              <w:t>The ages of users for social media applications such as TikTok and Instagram lay between 10 – 34 years old, but majority of them lay between 18-24 years old, at roughly 31% of all Instagram users</w:t>
+            </w:r>
+            <w:r>
+              <w:rPr>
+                <w:rFonts w:ascii="Times New Roman" w:hAnsi="Times New Roman" w:cs="Times New Roman"/>
+                <w:lang w:val="en-GB"/>
+              </w:rPr>
+              <w:t xml:space="preserve"> </w:t>
+            </w:r>
+          </w:p>
+          <w:p>
+            <w:pPr>
+              <w:spacing w:after="100"/>
+              <w:jc w:val="both"/>
+              <w:rPr>
+                <w:rFonts w:ascii="Times New Roman" w:hAnsi="Times New Roman" w:cs="Times New Roman"/>
+                <w:lang w:val="en-GB"/>
+              </w:rPr>
+            </w:pPr>
+            <w:r>
+              <w:rPr>
+                <w:rFonts w:ascii="Times New Roman" w:hAnsi="Times New Roman" w:cs="Times New Roman"/>
+                <w:lang w:val="en-GB"/>
+              </w:rPr>
+              <w:t>(Barnhart, 2022</w:t>
+            </w:r>
+            <w:r>
+              <w:rPr>
+                <w:rFonts w:ascii="Times New Roman" w:hAnsi="Times New Roman" w:cs="Times New Roman"/>
+                <w:lang w:val="en-GB"/>
+              </w:rPr>
+              <w:t xml:space="preserve">). </w:t>
+            </w:r>
+          </w:p>
+          <w:p>
+            <w:pPr>
+              <w:spacing w:after="100"/>
+              <w:jc w:val="both"/>
+              <w:rPr>
+                <w:rFonts w:ascii="Times New Roman" w:hAnsi="Times New Roman" w:cs="Times New Roman"/>
+                <w:lang w:val="en-GB"/>
+              </w:rPr>
+            </w:pPr>
+          </w:p>
+          <w:p>
+            <w:pPr>
+              <w:spacing w:after="100"/>
+              <w:jc w:val="both"/>
+              <w:rPr>
+                <w:rFonts w:ascii="Times New Roman" w:hAnsi="Times New Roman" w:cs="Times New Roman"/>
+                <w:lang w:val="en-GB"/>
+              </w:rPr>
+            </w:pPr>
+            <w:r>
+              <w:rPr>
+                <w:rFonts w:ascii="Times New Roman" w:hAnsi="Times New Roman" w:cs="Times New Roman"/>
+                <w:lang w:val="en-GB"/>
+              </w:rPr>
+              <w:t>What does this statistic stand for, and what does it mean for these users?</w:t>
+            </w:r>
+          </w:p>
+          <w:p>
+            <w:pPr>
+              <w:spacing w:after="100"/>
+              <w:jc w:val="both"/>
+              <w:rPr>
+                <w:rFonts w:ascii="Times New Roman" w:hAnsi="Times New Roman" w:cs="Times New Roman"/>
+                <w:lang w:val="en-GB"/>
+              </w:rPr>
+            </w:pPr>
+          </w:p>
+          <w:p>
+            <w:pPr>
+              <w:spacing w:after="100"/>
+              <w:jc w:val="both"/>
+              <w:rPr>
+                <w:rFonts w:ascii="Times New Roman" w:hAnsi="Times New Roman" w:cs="Times New Roman"/>
+                <w:lang w:val="en-GB"/>
+              </w:rPr>
+            </w:pPr>
+            <w:r>
+              <w:rPr>
+                <w:rFonts w:ascii="Times New Roman" w:hAnsi="Times New Roman" w:cs="Times New Roman"/>
+                <w:lang w:val="en-GB"/>
+              </w:rPr>
+              <w:t xml:space="preserve">We can see that the age group of these users belong to that of tertiary education, </w:t>
+            </w:r>
+            <w:r>
+              <w:rPr>
+                <w:rFonts w:ascii="Times New Roman" w:hAnsi="Times New Roman" w:cs="Times New Roman"/>
+                <w:lang w:val="en-GB"/>
+              </w:rPr>
+              <w:t>where</w:t>
+            </w:r>
+            <w:r>
+              <w:rPr>
+                <w:rFonts w:ascii="Times New Roman" w:hAnsi="Times New Roman" w:cs="Times New Roman"/>
+                <w:lang w:val="en-GB"/>
+              </w:rPr>
+              <w:t xml:space="preserve"> tertiary education encompasses further learning and acts as a middle ground for the integration of young adults into working society. This means that there is great importance and weight placed on these young adults to perform well, and to set an example for those after them; this can come in the form of behavioural </w:t>
+            </w:r>
+            <w:r>
+              <w:rPr>
+                <w:rFonts w:ascii="Times New Roman" w:hAnsi="Times New Roman" w:cs="Times New Roman"/>
+                <w:lang w:val="en-GB"/>
+              </w:rPr>
+              <w:t>patterns, establishing healthy work-life boundaries and most importantly, the ability to get work done.</w:t>
+            </w:r>
+          </w:p>
+          <w:p>
+            <w:pPr>
+              <w:spacing w:after="100"/>
+              <w:jc w:val="both"/>
+              <w:rPr>
+                <w:rFonts w:ascii="Times New Roman" w:hAnsi="Times New Roman" w:cs="Times New Roman"/>
+                <w:lang w:val="en-GB"/>
+              </w:rPr>
+            </w:pPr>
+          </w:p>
+          <w:p>
+            <w:pPr>
+              <w:spacing w:after="100"/>
+              <w:jc w:val="both"/>
+              <w:rPr>
+                <w:rFonts w:ascii="Times New Roman" w:hAnsi="Times New Roman" w:cs="Times New Roman"/>
+                <w:lang w:val="en-GB"/>
+              </w:rPr>
+            </w:pPr>
+            <w:r>
+              <w:rPr>
+                <w:rFonts w:ascii="Times New Roman" w:hAnsi="Times New Roman" w:cs="Times New Roman"/>
+                <w:lang w:val="en-GB"/>
+              </w:rPr>
+              <w:t xml:space="preserve">And when we observe the different factors that play into one being efficient and effective at their work, we see </w:t>
+            </w:r>
+            <w:r>
+              <w:rPr>
+                <w:rFonts w:ascii="Times New Roman" w:hAnsi="Times New Roman" w:cs="Times New Roman"/>
+                <w:lang w:val="en-GB"/>
+              </w:rPr>
+              <w:t>different elements</w:t>
+            </w:r>
+            <w:r>
+              <w:rPr>
+                <w:rFonts w:ascii="Times New Roman" w:hAnsi="Times New Roman" w:cs="Times New Roman"/>
+                <w:lang w:val="en-GB"/>
+              </w:rPr>
+              <w:t xml:space="preserve"> such as motivation, procrastination, mental health, physical health, </w:t>
+            </w:r>
+            <w:r>
+              <w:rPr>
+                <w:rFonts w:ascii="Times New Roman" w:hAnsi="Times New Roman" w:cs="Times New Roman"/>
+                <w:lang w:val="en-GB"/>
+              </w:rPr>
+              <w:t xml:space="preserve">and quality of interpersonal relationships </w:t>
+            </w:r>
+            <w:r>
+              <w:rPr>
+                <w:rFonts w:ascii="Times New Roman" w:hAnsi="Times New Roman" w:cs="Times New Roman"/>
+                <w:lang w:val="en-GB"/>
+              </w:rPr>
+              <w:t>(Nipun, 2017)</w:t>
+            </w:r>
+            <w:r>
+              <w:rPr>
+                <w:rFonts w:ascii="Times New Roman" w:hAnsi="Times New Roman" w:cs="Times New Roman"/>
+                <w:lang w:val="en-GB"/>
+              </w:rPr>
+              <w:t xml:space="preserve">.  </w:t>
+            </w:r>
+            <w:r>
+              <w:rPr>
+                <w:rFonts w:ascii="Times New Roman" w:hAnsi="Times New Roman" w:cs="Times New Roman"/>
+                <w:lang w:val="en-GB"/>
+              </w:rPr>
+              <w:t xml:space="preserve">Of course, this is not an exhaustive list, but merely those that rank highest in importance. </w:t>
+            </w:r>
+          </w:p>
+          <w:p>
+            <w:pPr>
+              <w:spacing w:after="100"/>
+              <w:jc w:val="both"/>
+              <w:rPr>
+                <w:rFonts w:ascii="Times New Roman" w:hAnsi="Times New Roman" w:cs="Times New Roman"/>
+                <w:lang w:val="en-GB"/>
+              </w:rPr>
+            </w:pPr>
+          </w:p>
+          <w:p>
+            <w:pPr>
+              <w:spacing w:after="100"/>
+              <w:jc w:val="both"/>
+              <w:rPr>
+                <w:rFonts w:ascii="Times New Roman" w:hAnsi="Times New Roman" w:cs="Times New Roman"/>
+                <w:lang w:val="en-GB"/>
+              </w:rPr>
+            </w:pPr>
+            <w:r>
+              <w:rPr>
+                <w:rFonts w:ascii="Times New Roman" w:hAnsi="Times New Roman" w:cs="Times New Roman"/>
+                <w:lang w:val="en-GB"/>
+              </w:rPr>
+              <w:t xml:space="preserve">So why and how is social media addiction related? </w:t>
+            </w:r>
+            <w:r>
+              <w:rPr>
+                <w:rFonts w:ascii="Times New Roman" w:hAnsi="Times New Roman" w:cs="Times New Roman"/>
+                <w:lang w:val="en-GB"/>
+              </w:rPr>
+              <w:t>A</w:t>
+            </w:r>
+            <w:r>
+              <w:rPr>
+                <w:rFonts w:ascii="Times New Roman" w:hAnsi="Times New Roman" w:cs="Times New Roman"/>
+                <w:lang w:val="en-GB"/>
+              </w:rPr>
+              <w:t xml:space="preserve">ccording to 2018 British study, they found excessive </w:t>
+            </w:r>
+            <w:r>
+              <w:rPr>
+                <w:rFonts w:ascii="Times New Roman" w:hAnsi="Times New Roman" w:cs="Times New Roman"/>
+                <w:lang w:val="en-GB"/>
+              </w:rPr>
+              <w:t xml:space="preserve">social media use </w:t>
+            </w:r>
+            <w:r>
+              <w:rPr>
+                <w:rFonts w:ascii="Times New Roman" w:hAnsi="Times New Roman" w:cs="Times New Roman"/>
+                <w:lang w:val="en-GB"/>
+              </w:rPr>
+              <w:t>caused</w:t>
+            </w:r>
+            <w:r>
+              <w:rPr>
+                <w:rFonts w:ascii="Times New Roman" w:hAnsi="Times New Roman" w:cs="Times New Roman"/>
+                <w:lang w:val="en-GB"/>
+              </w:rPr>
+              <w:t xml:space="preserve"> decreased, disrupted, and delayed sleep, which is associated with depression, memory loss, and poor academic performance</w:t>
+            </w:r>
+            <w:r>
+              <w:rPr>
+                <w:rFonts w:ascii="Times New Roman" w:hAnsi="Times New Roman" w:cs="Times New Roman"/>
+                <w:lang w:val="en-GB"/>
+              </w:rPr>
+              <w:t xml:space="preserve"> </w:t>
+            </w:r>
+            <w:r>
+              <w:rPr>
+                <w:rFonts w:ascii="Times New Roman" w:hAnsi="Times New Roman" w:cs="Times New Roman"/>
+                <w:lang w:val="en-GB"/>
+              </w:rPr>
+              <w:t>(www.mcleanhospital.org, 2022)</w:t>
+            </w:r>
+            <w:r>
+              <w:rPr>
+                <w:rFonts w:ascii="Times New Roman" w:hAnsi="Times New Roman" w:cs="Times New Roman"/>
+                <w:lang w:val="en-GB"/>
+              </w:rPr>
+              <w:t xml:space="preserve">. </w:t>
+            </w:r>
+            <w:r>
+              <w:rPr>
+                <w:rFonts w:ascii="Times New Roman" w:hAnsi="Times New Roman" w:cs="Times New Roman"/>
+                <w:lang w:val="en-GB"/>
+              </w:rPr>
+              <w:t xml:space="preserve">And we know that academic performance is incredibly important for a tertiary student. </w:t>
+            </w:r>
+          </w:p>
+          <w:p>
+            <w:pPr>
+              <w:spacing w:after="100"/>
+              <w:jc w:val="both"/>
+              <w:rPr>
+                <w:rFonts w:ascii="Times New Roman" w:hAnsi="Times New Roman" w:cs="Times New Roman"/>
+                <w:lang w:val="en-GB"/>
+              </w:rPr>
+            </w:pPr>
+          </w:p>
+          <w:p>
+            <w:pPr>
+              <w:spacing w:after="100"/>
+              <w:jc w:val="both"/>
+              <w:rPr>
+                <w:rFonts w:ascii="Times New Roman" w:hAnsi="Times New Roman" w:cs="Times New Roman"/>
+                <w:lang w:val="en-GB"/>
+              </w:rPr>
+            </w:pPr>
+            <w:r>
+              <w:rPr>
+                <w:rFonts w:ascii="Times New Roman" w:hAnsi="Times New Roman" w:cs="Times New Roman"/>
+                <w:lang w:val="en-GB"/>
+              </w:rPr>
+              <w:t xml:space="preserve">This suggests that the excessive use </w:t>
+            </w:r>
+            <w:r>
+              <w:rPr>
+                <w:rFonts w:ascii="Times New Roman" w:hAnsi="Times New Roman" w:cs="Times New Roman"/>
+                <w:lang w:val="en-GB"/>
+              </w:rPr>
+              <w:t xml:space="preserve">of social media </w:t>
+            </w:r>
+            <w:r>
+              <w:rPr>
+                <w:rFonts w:ascii="Times New Roman" w:hAnsi="Times New Roman" w:cs="Times New Roman"/>
+                <w:lang w:val="en-GB"/>
+              </w:rPr>
+              <w:t xml:space="preserve">affects the aforementioned factors such as physical health, quality of work, and mental health. </w:t>
+            </w:r>
+          </w:p>
+          <w:p>
+            <w:pPr>
+              <w:spacing w:after="100"/>
+              <w:jc w:val="both"/>
+              <w:rPr>
+                <w:rFonts w:ascii="Times New Roman" w:hAnsi="Times New Roman" w:cs="Times New Roman"/>
+                <w:lang w:val="en-GB"/>
+              </w:rPr>
+            </w:pPr>
+          </w:p>
+          <w:p>
+            <w:pPr>
+              <w:spacing w:after="100"/>
+              <w:jc w:val="both"/>
+              <w:rPr>
+                <w:rFonts w:ascii="Times New Roman" w:hAnsi="Times New Roman" w:cs="Times New Roman"/>
+                <w:lang w:val="en-GB"/>
+              </w:rPr>
+            </w:pPr>
+            <w:r>
+              <w:rPr>
+                <w:rFonts w:ascii="Times New Roman" w:hAnsi="Times New Roman" w:cs="Times New Roman"/>
+                <w:lang w:val="en-GB"/>
+              </w:rPr>
+              <w:t>S</w:t>
+            </w:r>
+            <w:r>
+              <w:rPr>
+                <w:rFonts w:ascii="Times New Roman" w:hAnsi="Times New Roman" w:cs="Times New Roman"/>
+                <w:lang w:val="en-GB"/>
+              </w:rPr>
+              <w:t>ocial media addiction also plays a big role in FOMO (Fear of Missing Out), according to a study on human behaviour done in 2013 (</w:t>
+            </w:r>
+            <w:r>
+              <w:rPr>
+                <w:rFonts w:ascii="Times New Roman" w:hAnsi="Times New Roman" w:cs="Times New Roman"/>
+                <w:lang w:val="en-GB"/>
+              </w:rPr>
+              <w:t xml:space="preserve">Przybylski, Murayama, </w:t>
+            </w:r>
+            <w:proofErr w:type="spellStart"/>
+            <w:r>
+              <w:rPr>
+                <w:rFonts w:ascii="Times New Roman" w:hAnsi="Times New Roman" w:cs="Times New Roman"/>
+                <w:lang w:val="en-GB"/>
+              </w:rPr>
+              <w:t>DeHaan</w:t>
+            </w:r>
+            <w:proofErr w:type="spellEnd"/>
+            <w:r>
+              <w:rPr>
+                <w:rFonts w:ascii="Times New Roman" w:hAnsi="Times New Roman" w:cs="Times New Roman"/>
+                <w:lang w:val="en-GB"/>
+              </w:rPr>
+              <w:t>, Gladwell</w:t>
+            </w:r>
+            <w:r>
+              <w:rPr>
+                <w:rFonts w:ascii="Times New Roman" w:hAnsi="Times New Roman" w:cs="Times New Roman"/>
+                <w:lang w:val="en-GB"/>
+              </w:rPr>
+              <w:t xml:space="preserve">, 2013). </w:t>
+            </w:r>
+            <w:r>
+              <w:rPr>
+                <w:rFonts w:ascii="Times New Roman" w:hAnsi="Times New Roman" w:cs="Times New Roman"/>
+                <w:lang w:val="en-GB"/>
+              </w:rPr>
+              <w:br/>
+            </w:r>
+            <w:r>
+              <w:rPr>
+                <w:rFonts w:ascii="Times New Roman" w:hAnsi="Times New Roman" w:cs="Times New Roman"/>
+                <w:lang w:val="en-GB"/>
+              </w:rPr>
+              <w:br/>
+            </w:r>
+            <w:r>
+              <w:rPr>
+                <w:rFonts w:ascii="Times New Roman" w:hAnsi="Times New Roman" w:cs="Times New Roman"/>
+                <w:lang w:val="en-GB"/>
+              </w:rPr>
+              <w:lastRenderedPageBreak/>
+              <w:t xml:space="preserve">This suggests that </w:t>
+            </w:r>
+            <w:r>
+              <w:rPr>
+                <w:rFonts w:ascii="Times New Roman" w:hAnsi="Times New Roman" w:cs="Times New Roman"/>
+                <w:lang w:val="en-GB"/>
+              </w:rPr>
+              <w:t xml:space="preserve">FOMO may </w:t>
+            </w:r>
+            <w:r>
+              <w:rPr>
+                <w:rFonts w:ascii="Times New Roman" w:hAnsi="Times New Roman" w:cs="Times New Roman"/>
+                <w:lang w:val="en-GB"/>
+              </w:rPr>
+              <w:t>lead</w:t>
+            </w:r>
+            <w:r>
+              <w:rPr>
+                <w:rFonts w:ascii="Times New Roman" w:hAnsi="Times New Roman" w:cs="Times New Roman"/>
+                <w:lang w:val="en-GB"/>
+              </w:rPr>
+              <w:t xml:space="preserve"> to a negative, self-perpetuating cycle</w:t>
+            </w:r>
+            <w:r>
+              <w:rPr>
+                <w:rFonts w:ascii="Times New Roman" w:hAnsi="Times New Roman" w:cs="Times New Roman"/>
+                <w:lang w:val="en-GB"/>
+              </w:rPr>
+              <w:t xml:space="preserve"> of compromised interpersonal relationships</w:t>
+            </w:r>
+            <w:r>
+              <w:rPr>
+                <w:rFonts w:ascii="Times New Roman" w:hAnsi="Times New Roman" w:cs="Times New Roman"/>
+                <w:lang w:val="en-GB"/>
+              </w:rPr>
+              <w:t>, fuelled by social media addiction.</w:t>
+            </w:r>
+          </w:p>
+          <w:p>
+            <w:pPr>
+              <w:spacing w:after="100"/>
+              <w:jc w:val="both"/>
+              <w:rPr>
+                <w:rFonts w:ascii="Times New Roman" w:hAnsi="Times New Roman" w:cs="Times New Roman"/>
+                <w:lang w:val="en-GB"/>
+              </w:rPr>
+            </w:pPr>
+          </w:p>
+          <w:p>
+            <w:pPr>
+              <w:spacing w:after="100"/>
+              <w:jc w:val="both"/>
+              <w:rPr>
+                <w:rFonts w:ascii="Times New Roman" w:hAnsi="Times New Roman" w:cs="Times New Roman"/>
+                <w:lang w:val="en-GB"/>
+              </w:rPr>
+            </w:pPr>
+            <w:r>
+              <w:rPr>
+                <w:rFonts w:ascii="Times New Roman" w:hAnsi="Times New Roman" w:cs="Times New Roman"/>
+                <w:lang w:val="en-GB"/>
+              </w:rPr>
+              <w:t>What</w:t>
+            </w:r>
+            <w:r>
+              <w:rPr>
+                <w:rFonts w:ascii="Times New Roman" w:hAnsi="Times New Roman" w:cs="Times New Roman"/>
+                <w:lang w:val="en-GB"/>
+              </w:rPr>
+              <w:t xml:space="preserve"> does this mean for tertiary students? Well, since we ourselves are tertiary students, and have also been through and know fellow students who have been through or are currently going through these effects of excessive social media usage, we found ourselves in a prime position to help and to promote healthy social media use</w:t>
+            </w:r>
+            <w:r>
+              <w:rPr>
+                <w:rFonts w:ascii="Times New Roman" w:hAnsi="Times New Roman" w:cs="Times New Roman"/>
+                <w:lang w:val="en-GB"/>
+              </w:rPr>
+              <w:t xml:space="preserve"> and</w:t>
+            </w:r>
+            <w:r>
+              <w:rPr>
+                <w:rFonts w:ascii="Times New Roman" w:hAnsi="Times New Roman" w:cs="Times New Roman"/>
+                <w:lang w:val="en-GB"/>
+              </w:rPr>
+              <w:t xml:space="preserve"> decided on helping our fellow classmates and schoolmates</w:t>
+            </w:r>
+            <w:r>
+              <w:rPr>
+                <w:rFonts w:ascii="Times New Roman" w:hAnsi="Times New Roman" w:cs="Times New Roman"/>
+                <w:lang w:val="en-GB"/>
+              </w:rPr>
+              <w:t xml:space="preserve"> </w:t>
+            </w:r>
+            <w:r>
+              <w:rPr>
+                <w:rFonts w:ascii="Times New Roman" w:hAnsi="Times New Roman" w:cs="Times New Roman"/>
+                <w:lang w:val="en-GB"/>
+              </w:rPr>
+              <w:t>to curb their social media usage.</w:t>
+            </w:r>
+          </w:p>
+          <w:p>
+            <w:pPr>
+              <w:spacing w:after="100"/>
+              <w:jc w:val="both"/>
+              <w:rPr>
+                <w:rFonts w:ascii="Times New Roman" w:hAnsi="Times New Roman" w:cs="Times New Roman"/>
+                <w:lang w:val="en-GB"/>
+              </w:rPr>
+            </w:pPr>
+          </w:p>
+          <w:p>
+            <w:pPr>
+              <w:spacing w:after="100"/>
+              <w:jc w:val="both"/>
+              <w:rPr>
+                <w:rFonts w:ascii="Times New Roman" w:hAnsi="Times New Roman" w:cs="Times New Roman"/>
+                <w:lang w:val="en-GB"/>
+              </w:rPr>
+            </w:pPr>
+            <w:r>
+              <w:rPr>
+                <w:rFonts w:ascii="Times New Roman" w:hAnsi="Times New Roman" w:cs="Times New Roman"/>
+                <w:lang w:val="en-GB"/>
+              </w:rPr>
+              <w:t xml:space="preserve">But why? </w:t>
+            </w:r>
+            <w:r>
+              <w:rPr>
+                <w:rFonts w:ascii="Times New Roman" w:hAnsi="Times New Roman" w:cs="Times New Roman"/>
+                <w:lang w:val="en-GB"/>
+              </w:rPr>
+              <w:t xml:space="preserve">As mentioned previously, tertiary </w:t>
+            </w:r>
+            <w:r>
+              <w:rPr>
+                <w:rFonts w:ascii="Times New Roman" w:hAnsi="Times New Roman" w:cs="Times New Roman"/>
+                <w:lang w:val="en-GB"/>
+              </w:rPr>
+              <w:t xml:space="preserve">students </w:t>
+            </w:r>
+            <w:r>
+              <w:rPr>
+                <w:rFonts w:ascii="Times New Roman" w:hAnsi="Times New Roman" w:cs="Times New Roman"/>
+                <w:lang w:val="en-GB"/>
+              </w:rPr>
+              <w:t xml:space="preserve">carry the lessons of </w:t>
+            </w:r>
+            <w:r>
+              <w:rPr>
+                <w:rFonts w:ascii="Times New Roman" w:hAnsi="Times New Roman" w:cs="Times New Roman"/>
+                <w:lang w:val="en-GB"/>
+              </w:rPr>
+              <w:t>social and economic benefits that can lead to improvement of living standards of individuals and society</w:t>
+            </w:r>
+            <w:r>
+              <w:rPr>
+                <w:rFonts w:ascii="Times New Roman" w:hAnsi="Times New Roman" w:cs="Times New Roman"/>
+                <w:lang w:val="en-GB"/>
+              </w:rPr>
+              <w:t xml:space="preserve"> (</w:t>
+            </w:r>
+            <w:r>
+              <w:rPr>
+                <w:rFonts w:ascii="Times New Roman" w:hAnsi="Times New Roman" w:cs="Times New Roman"/>
+                <w:lang w:val="en-GB"/>
+              </w:rPr>
+              <w:t>Pee, Vululleh</w:t>
+            </w:r>
+            <w:r>
+              <w:rPr>
+                <w:rFonts w:ascii="Times New Roman" w:hAnsi="Times New Roman" w:cs="Times New Roman"/>
+                <w:lang w:val="en-GB"/>
+              </w:rPr>
+              <w:t>,</w:t>
+            </w:r>
+            <w:r>
+              <w:rPr>
+                <w:rFonts w:ascii="Times New Roman" w:hAnsi="Times New Roman" w:cs="Times New Roman"/>
+                <w:lang w:val="en-GB"/>
+              </w:rPr>
+              <w:t xml:space="preserve"> 2020)</w:t>
+            </w:r>
+            <w:r>
+              <w:rPr>
+                <w:rFonts w:ascii="Times New Roman" w:hAnsi="Times New Roman" w:cs="Times New Roman"/>
+                <w:lang w:val="en-GB"/>
+              </w:rPr>
+              <w:t xml:space="preserve">. </w:t>
+            </w:r>
+            <w:r>
+              <w:rPr>
+                <w:rFonts w:ascii="Times New Roman" w:hAnsi="Times New Roman" w:cs="Times New Roman"/>
+                <w:lang w:val="en-GB"/>
+              </w:rPr>
+              <w:t>And</w:t>
+            </w:r>
+            <w:r>
+              <w:rPr>
+                <w:rFonts w:ascii="Times New Roman" w:hAnsi="Times New Roman" w:cs="Times New Roman"/>
+                <w:lang w:val="en-GB"/>
+              </w:rPr>
+              <w:t xml:space="preserve"> one of the circumstances that prevent tertiary students from contributing back to society is social media addiction</w:t>
+            </w:r>
+            <w:r>
+              <w:rPr>
+                <w:rFonts w:ascii="Times New Roman" w:hAnsi="Times New Roman" w:cs="Times New Roman"/>
+                <w:lang w:val="en-GB"/>
+              </w:rPr>
+              <w:t>.</w:t>
+            </w:r>
+          </w:p>
+          <w:p>
+            <w:pPr>
+              <w:spacing w:after="100"/>
+              <w:jc w:val="both"/>
               <w:rPr>
                 <w:rFonts w:ascii="Calibri" w:hAnsi="Calibri"/>
                 <w:color w:val="3366FF"/>
-                <w:lang w:val="en-US"/>
-              </w:rPr>
-            </w:pPr>
+                <w:lang w:val="en-GB"/>
+              </w:rPr>
+            </w:pPr>
+            <w:r>
+              <w:rPr>
+                <w:rFonts w:ascii="Times New Roman" w:hAnsi="Times New Roman" w:cs="Times New Roman"/>
+                <w:lang w:val="en-GB"/>
+              </w:rPr>
+              <w:br/>
+              <w:t xml:space="preserve">Hence that is why we feel that curbing social media addiction is relevant and important for </w:t>
+            </w:r>
+            <w:r>
+              <w:rPr>
+                <w:rFonts w:ascii="Times New Roman" w:hAnsi="Times New Roman" w:cs="Times New Roman"/>
+                <w:lang w:val="en-GB"/>
+              </w:rPr>
+              <w:t xml:space="preserve">society as </w:t>
+            </w:r>
+            <w:r>
+              <w:rPr>
+                <w:rFonts w:ascii="Times New Roman" w:hAnsi="Times New Roman" w:cs="Times New Roman"/>
+                <w:lang w:val="en-GB"/>
+              </w:rPr>
+              <w:t>students are key members of society</w:t>
+            </w:r>
+            <w:r>
+              <w:rPr>
+                <w:rFonts w:ascii="Times New Roman" w:hAnsi="Times New Roman" w:cs="Times New Roman"/>
+                <w:lang w:val="en-GB"/>
+              </w:rPr>
+              <w:t>.</w:t>
+            </w:r>
           </w:p>
           <w:p>
             <w:pPr>
@@ -1391,7 +2321,7 @@
               <w:rPr>
                 <w:rFonts w:ascii="Calibri" w:hAnsi="Calibri"/>
                 <w:color w:val="3366FF"/>
-                <w:lang w:val="en-US"/>
+                <w:lang w:val="en-GB"/>
               </w:rPr>
             </w:pPr>
           </w:p>
@@ -1401,7 +2331,7 @@
               <w:rPr>
                 <w:rFonts w:ascii="Calibri" w:hAnsi="Calibri"/>
                 <w:color w:val="3366FF"/>
-                <w:lang w:val="en-US"/>
+                <w:lang w:val="en-GB"/>
               </w:rPr>
             </w:pPr>
           </w:p>
@@ -1411,7 +2341,7 @@
               <w:rPr>
                 <w:rFonts w:ascii="Calibri" w:hAnsi="Calibri"/>
                 <w:color w:val="3366FF"/>
-                <w:lang w:val="en-US"/>
+                <w:lang w:val="en-GB"/>
               </w:rPr>
             </w:pPr>
           </w:p>
@@ -1421,7 +2351,7 @@
               <w:rPr>
                 <w:rFonts w:ascii="Calibri" w:hAnsi="Calibri"/>
                 <w:color w:val="3366FF"/>
-                <w:lang w:val="en-US"/>
+                <w:lang w:val="en-GB"/>
               </w:rPr>
             </w:pPr>
           </w:p>
@@ -1431,7 +2361,7 @@
               <w:rPr>
                 <w:rFonts w:ascii="Calibri" w:hAnsi="Calibri"/>
                 <w:color w:val="3366FF"/>
-                <w:lang w:val="en-US"/>
+                <w:lang w:val="en-GB"/>
               </w:rPr>
             </w:pPr>
           </w:p>
@@ -1441,7 +2371,7 @@
               <w:rPr>
                 <w:rFonts w:ascii="Calibri" w:hAnsi="Calibri"/>
                 <w:color w:val="3366FF"/>
-                <w:lang w:val="en-US"/>
+                <w:lang w:val="en-GB"/>
               </w:rPr>
             </w:pPr>
           </w:p>
@@ -1451,7 +2381,7 @@
               <w:rPr>
                 <w:rFonts w:ascii="Calibri" w:hAnsi="Calibri"/>
                 <w:color w:val="3366FF"/>
-                <w:lang w:val="en-US"/>
+                <w:lang w:val="en-GB"/>
               </w:rPr>
             </w:pPr>
           </w:p>
@@ -1461,7 +2391,7 @@
               <w:rPr>
                 <w:rFonts w:ascii="Calibri" w:hAnsi="Calibri"/>
                 <w:color w:val="3366FF"/>
-                <w:lang w:val="en-US"/>
+                <w:lang w:val="en-GB"/>
               </w:rPr>
             </w:pPr>
           </w:p>
@@ -1471,7 +2401,7 @@
               <w:rPr>
                 <w:rFonts w:ascii="Calibri" w:hAnsi="Calibri"/>
                 <w:color w:val="3366FF"/>
-                <w:lang w:val="en-US"/>
+                <w:lang w:val="en-GB"/>
               </w:rPr>
             </w:pPr>
           </w:p>
@@ -1481,7 +2411,7 @@
               <w:rPr>
                 <w:rFonts w:ascii="Calibri" w:hAnsi="Calibri"/>
                 <w:color w:val="3366FF"/>
-                <w:lang w:val="en-US"/>
+                <w:lang w:val="en-GB"/>
               </w:rPr>
             </w:pPr>
           </w:p>
@@ -1491,7 +2421,7 @@
               <w:rPr>
                 <w:rFonts w:ascii="Calibri" w:hAnsi="Calibri"/>
                 <w:color w:val="3366FF"/>
-                <w:lang w:val="en-US"/>
+                <w:lang w:val="en-GB"/>
               </w:rPr>
             </w:pPr>
           </w:p>
@@ -1501,7 +2431,7 @@
               <w:rPr>
                 <w:rFonts w:ascii="Calibri" w:hAnsi="Calibri"/>
                 <w:color w:val="3366FF"/>
-                <w:lang w:val="en-US"/>
+                <w:lang w:val="en-GB"/>
               </w:rPr>
             </w:pPr>
           </w:p>
@@ -1511,7 +2441,7 @@
               <w:rPr>
                 <w:rFonts w:ascii="Calibri" w:hAnsi="Calibri"/>
                 <w:color w:val="3366FF"/>
-                <w:lang w:val="en-US"/>
+                <w:lang w:val="en-GB"/>
               </w:rPr>
             </w:pPr>
           </w:p>
@@ -1521,7 +2451,7 @@
               <w:rPr>
                 <w:rFonts w:ascii="Calibri" w:hAnsi="Calibri"/>
                 <w:color w:val="3366FF"/>
-                <w:lang w:val="en-US"/>
+                <w:lang w:val="en-GB"/>
               </w:rPr>
             </w:pPr>
           </w:p>
@@ -1531,7 +2461,7 @@
               <w:rPr>
                 <w:rFonts w:ascii="Calibri" w:hAnsi="Calibri"/>
                 <w:color w:val="3366FF"/>
-                <w:lang w:val="en-US"/>
+                <w:lang w:val="en-GB"/>
               </w:rPr>
             </w:pPr>
           </w:p>
@@ -1541,7 +2471,7 @@
               <w:rPr>
                 <w:rFonts w:ascii="Calibri" w:hAnsi="Calibri"/>
                 <w:color w:val="3366FF"/>
-                <w:lang w:val="en-US"/>
+                <w:lang w:val="en-GB"/>
               </w:rPr>
             </w:pPr>
           </w:p>
@@ -1551,7 +2481,7 @@
               <w:rPr>
                 <w:rFonts w:ascii="Calibri" w:hAnsi="Calibri"/>
                 <w:color w:val="3366FF"/>
-                <w:lang w:val="en-US"/>
+                <w:lang w:val="en-GB"/>
               </w:rPr>
             </w:pPr>
           </w:p>
@@ -1561,7 +2491,7 @@
               <w:rPr>
                 <w:rFonts w:ascii="Calibri" w:hAnsi="Calibri"/>
                 <w:color w:val="3366FF"/>
-                <w:lang w:val="en-US"/>
+                <w:lang w:val="en-GB"/>
               </w:rPr>
             </w:pPr>
           </w:p>
@@ -1571,57 +2501,7 @@
               <w:rPr>
                 <w:rFonts w:ascii="Calibri" w:hAnsi="Calibri"/>
                 <w:color w:val="3366FF"/>
-                <w:lang w:val="en-US"/>
-              </w:rPr>
-            </w:pPr>
-          </w:p>
-          <w:p>
-            <w:pPr>
-              <w:spacing w:after="100"/>
-              <w:rPr>
-                <w:rFonts w:ascii="Calibri" w:hAnsi="Calibri"/>
-                <w:color w:val="3366FF"/>
-                <w:lang w:val="en-US"/>
-              </w:rPr>
-            </w:pPr>
-          </w:p>
-          <w:p>
-            <w:pPr>
-              <w:spacing w:after="100"/>
-              <w:rPr>
-                <w:rFonts w:ascii="Calibri" w:hAnsi="Calibri"/>
-                <w:color w:val="3366FF"/>
-                <w:lang w:val="en-US"/>
-              </w:rPr>
-            </w:pPr>
-          </w:p>
-          <w:p>
-            <w:pPr>
-              <w:spacing w:after="100"/>
-              <w:rPr>
-                <w:rFonts w:ascii="Calibri" w:hAnsi="Calibri"/>
-                <w:color w:val="3366FF"/>
-                <w:lang w:val="en-US"/>
-              </w:rPr>
-            </w:pPr>
-          </w:p>
-          <w:p>
-            <w:pPr>
-              <w:spacing w:after="100"/>
-              <w:rPr>
-                <w:rFonts w:ascii="Calibri" w:hAnsi="Calibri"/>
-                <w:color w:val="3366FF"/>
-                <w:lang w:val="en-US"/>
-              </w:rPr>
-            </w:pPr>
-          </w:p>
-          <w:p>
-            <w:pPr>
-              <w:spacing w:after="100"/>
-              <w:rPr>
-                <w:rFonts w:ascii="Calibri" w:hAnsi="Calibri"/>
-                <w:color w:val="3366FF"/>
-                <w:lang w:val="en-US"/>
+                <w:lang w:val="en-GB"/>
               </w:rPr>
             </w:pPr>
           </w:p>
@@ -1632,14 +2512,14 @@
               <w:rPr>
                 <w:rFonts w:ascii="Calibri" w:hAnsi="Calibri"/>
                 <w:b/>
-                <w:lang w:val="en-US"/>
+                <w:lang w:val="en-GB"/>
               </w:rPr>
             </w:pPr>
             <w:r>
               <w:rPr>
                 <w:rFonts w:ascii="Calibri" w:hAnsi="Calibri"/>
                 <w:b/>
-                <w:lang w:val="en-US"/>
+                <w:lang w:val="en-GB"/>
               </w:rPr>
               <w:t xml:space="preserve">Word count: _____ </w:t>
             </w:r>
@@ -1651,7 +2531,7 @@
               <w:rPr>
                 <w:rFonts w:ascii="Calibri" w:hAnsi="Calibri"/>
                 <w:b/>
-                <w:lang w:val="en-US"/>
+                <w:lang w:val="en-GB"/>
               </w:rPr>
             </w:pPr>
           </w:p>
@@ -1676,7 +2556,7 @@
                 <w:b/>
                 <w:sz w:val="24"/>
                 <w:szCs w:val="24"/>
-                <w:lang w:val="en-US"/>
+                <w:lang w:val="en-GB"/>
               </w:rPr>
             </w:pPr>
             <w:r>
@@ -1686,7 +2566,9 @@
                 <w:sz w:val="24"/>
                 <w:szCs w:val="24"/>
                 <w:u w:val="single"/>
-              </w:rPr>
+                <w:lang w:val="en-GB"/>
+              </w:rPr>
+              <w:lastRenderedPageBreak/>
               <w:br w:type="page"/>
             </w:r>
             <w:r>
@@ -1696,6 +2578,7 @@
                 <w:sz w:val="24"/>
                 <w:szCs w:val="24"/>
                 <w:u w:val="single"/>
+                <w:lang w:val="en-GB"/>
               </w:rPr>
               <w:br w:type="page"/>
             </w:r>
@@ -1705,7 +2588,7 @@
                 <w:b/>
                 <w:sz w:val="24"/>
                 <w:szCs w:val="24"/>
-                <w:lang w:val="en-US"/>
+                <w:lang w:val="en-GB"/>
               </w:rPr>
               <w:t xml:space="preserve">1a). </w:t>
             </w:r>
@@ -1713,6 +2596,7 @@
               <w:rPr>
                 <w:rFonts w:ascii="Calibri" w:hAnsi="Calibri" w:cs="Calibri"/>
                 <w:b/>
+                <w:lang w:val="en-GB"/>
               </w:rPr>
               <w:t xml:space="preserve">Citations (5 marks) </w:t>
             </w:r>
@@ -1720,6 +2604,7 @@
               <w:rPr>
                 <w:rFonts w:ascii="Calibri" w:hAnsi="Calibri" w:cs="Calibri"/>
                 <w:b/>
+                <w:lang w:val="en-GB"/>
               </w:rPr>
               <w:br/>
             </w:r>
@@ -1727,6 +2612,7 @@
               <w:rPr>
                 <w:rFonts w:ascii="Calibri" w:hAnsi="Calibri" w:cs="Calibri"/>
                 <w:b/>
+                <w:lang w:val="en-GB"/>
               </w:rPr>
               <w:br/>
             </w:r>
@@ -1735,8 +2621,9 @@
                 <w:rFonts w:ascii="Calibri" w:hAnsi="Calibri"/>
                 <w:sz w:val="24"/>
                 <w:szCs w:val="24"/>
-                <w:lang w:val="en-US"/>
-              </w:rPr>
+                <w:lang w:val="en-GB"/>
+              </w:rPr>
+              <w:lastRenderedPageBreak/>
               <w:t>Please cite your sources clearly. Do take note that citations include in-text as well as full references for all sources taken from the internet.  Use Harvard format for your citations.</w:t>
             </w:r>
             <w:r>
@@ -1745,7 +2632,7 @@
                 <w:b/>
                 <w:sz w:val="24"/>
                 <w:szCs w:val="24"/>
-                <w:lang w:val="en-US"/>
+                <w:lang w:val="en-GB"/>
               </w:rPr>
               <w:t xml:space="preserve"> </w:t>
             </w:r>
@@ -1758,7 +2645,7 @@
                 <w:b/>
                 <w:sz w:val="24"/>
                 <w:szCs w:val="24"/>
-                <w:lang w:val="en-US"/>
+                <w:lang w:val="en-GB"/>
               </w:rPr>
             </w:pPr>
           </w:p>
@@ -1779,11 +2666,474 @@
             <w:pPr>
               <w:spacing w:after="100"/>
               <w:rPr>
+                <w:rFonts w:ascii="Times New Roman" w:hAnsi="Times New Roman" w:cs="Times New Roman"/>
+                <w:bCs/>
+                <w:sz w:val="24"/>
+                <w:szCs w:val="24"/>
+                <w:lang w:val="en-GB"/>
+              </w:rPr>
+            </w:pPr>
+          </w:p>
+          <w:p>
+            <w:pPr>
+              <w:spacing w:after="100"/>
+              <w:rPr>
+                <w:rFonts w:ascii="Times New Roman" w:hAnsi="Times New Roman" w:cs="Times New Roman"/>
+                <w:bCs/>
+                <w:sz w:val="24"/>
+                <w:szCs w:val="24"/>
+                <w:lang w:val="en-GB"/>
+              </w:rPr>
+            </w:pPr>
+            <w:r>
+              <w:rPr>
+                <w:rFonts w:ascii="Times New Roman" w:hAnsi="Times New Roman" w:cs="Times New Roman"/>
+                <w:bCs/>
+                <w:sz w:val="24"/>
+                <w:szCs w:val="24"/>
+                <w:lang w:val="en-GB"/>
+              </w:rPr>
+              <w:t xml:space="preserve">Barnhart, B. (2022). Social media demographics to drive your brand’s online presence. [online] Sprout Social. </w:t>
+            </w:r>
+          </w:p>
+          <w:p>
+            <w:pPr>
+              <w:spacing w:after="100"/>
+              <w:rPr>
+                <w:rFonts w:ascii="Times New Roman" w:hAnsi="Times New Roman" w:cs="Times New Roman"/>
+                <w:bCs/>
+                <w:sz w:val="24"/>
+                <w:szCs w:val="24"/>
+                <w:lang w:val="en-GB"/>
+              </w:rPr>
+            </w:pPr>
+            <w:r>
+              <w:rPr>
+                <w:rFonts w:ascii="Times New Roman" w:hAnsi="Times New Roman" w:cs="Times New Roman"/>
+                <w:bCs/>
+                <w:sz w:val="24"/>
+                <w:szCs w:val="24"/>
+                <w:lang w:val="en-GB"/>
+              </w:rPr>
+              <w:t xml:space="preserve">Available at: </w:t>
+            </w:r>
+            <w:hyperlink r:id="rId10" w:history="1">
+              <w:r>
+                <w:rPr>
+                  <w:rStyle w:val="Hyperlink"/>
+                  <w:rFonts w:ascii="Times New Roman" w:hAnsi="Times New Roman" w:cs="Times New Roman"/>
+                  <w:bCs/>
+                  <w:sz w:val="24"/>
+                  <w:szCs w:val="24"/>
+                  <w:lang w:val="en-GB"/>
+                </w:rPr>
+                <w:t>https://sproutsocial.com/insights/new-social-media-demographics/</w:t>
+              </w:r>
+            </w:hyperlink>
+          </w:p>
+          <w:p>
+            <w:pPr>
+              <w:spacing w:after="100"/>
+              <w:rPr>
+                <w:rFonts w:ascii="Times New Roman" w:hAnsi="Times New Roman" w:cs="Times New Roman"/>
+                <w:bCs/>
+                <w:sz w:val="24"/>
+                <w:szCs w:val="24"/>
+                <w:lang w:val="en-GB"/>
+              </w:rPr>
+            </w:pPr>
+          </w:p>
+          <w:p>
+            <w:pPr>
+              <w:spacing w:after="100"/>
+              <w:rPr>
+                <w:rFonts w:ascii="Times New Roman" w:hAnsi="Times New Roman" w:cs="Times New Roman"/>
+                <w:bCs/>
+                <w:sz w:val="24"/>
+                <w:szCs w:val="24"/>
+                <w:lang w:val="en-GB"/>
+              </w:rPr>
+            </w:pPr>
+            <w:r>
+              <w:rPr>
+                <w:rFonts w:ascii="Times New Roman" w:hAnsi="Times New Roman" w:cs="Times New Roman"/>
+                <w:bCs/>
+                <w:sz w:val="24"/>
+                <w:szCs w:val="24"/>
+                <w:lang w:val="en-GB"/>
+              </w:rPr>
+              <w:t xml:space="preserve">Nipun, S. (2017). Top 9 Factors Determining Efficiency of Labour | Economics. [online] Economics Discussion. </w:t>
+            </w:r>
+          </w:p>
+          <w:p>
+            <w:pPr>
+              <w:spacing w:after="100"/>
+              <w:rPr>
+                <w:rFonts w:ascii="Times New Roman" w:hAnsi="Times New Roman" w:cs="Times New Roman"/>
+                <w:bCs/>
+                <w:sz w:val="24"/>
+                <w:szCs w:val="24"/>
+                <w:lang w:val="en-GB"/>
+              </w:rPr>
+            </w:pPr>
+            <w:r>
+              <w:rPr>
+                <w:rFonts w:ascii="Times New Roman" w:hAnsi="Times New Roman" w:cs="Times New Roman"/>
+                <w:bCs/>
+                <w:sz w:val="24"/>
+                <w:szCs w:val="24"/>
+                <w:lang w:val="en-GB"/>
+              </w:rPr>
+              <w:t xml:space="preserve">Available at: </w:t>
+            </w:r>
+            <w:hyperlink r:id="rId11" w:history="1">
+              <w:r>
+                <w:rPr>
+                  <w:rStyle w:val="Hyperlink"/>
+                  <w:rFonts w:ascii="Times New Roman" w:hAnsi="Times New Roman" w:cs="Times New Roman"/>
+                  <w:bCs/>
+                  <w:sz w:val="24"/>
+                  <w:szCs w:val="24"/>
+                  <w:lang w:val="en-GB"/>
+                </w:rPr>
+                <w:t>https://www.economicsdiscussion.net/labour/top-9-factors-determining-efficiency-of-labour-economics/25361</w:t>
+              </w:r>
+            </w:hyperlink>
+          </w:p>
+          <w:p>
+            <w:pPr>
+              <w:spacing w:after="100"/>
+              <w:rPr>
+                <w:rFonts w:ascii="Times New Roman" w:hAnsi="Times New Roman" w:cs="Times New Roman"/>
+                <w:bCs/>
+                <w:sz w:val="24"/>
+                <w:szCs w:val="24"/>
+                <w:lang w:val="en-GB"/>
+              </w:rPr>
+            </w:pPr>
+          </w:p>
+          <w:p>
+            <w:pPr>
+              <w:spacing w:after="100"/>
+              <w:rPr>
+                <w:rFonts w:ascii="Times New Roman" w:hAnsi="Times New Roman" w:cs="Times New Roman"/>
+                <w:bCs/>
+                <w:sz w:val="24"/>
+                <w:szCs w:val="24"/>
+                <w:lang w:val="en-GB"/>
+              </w:rPr>
+            </w:pPr>
+          </w:p>
+          <w:p>
+            <w:pPr>
+              <w:spacing w:after="100"/>
+              <w:rPr>
+                <w:rFonts w:ascii="Times New Roman" w:hAnsi="Times New Roman" w:cs="Times New Roman"/>
+                <w:bCs/>
+                <w:sz w:val="24"/>
+                <w:szCs w:val="24"/>
+                <w:lang w:val="en-GB"/>
+              </w:rPr>
+            </w:pPr>
+            <w:r>
+              <w:rPr>
+                <w:rFonts w:ascii="Times New Roman" w:hAnsi="Times New Roman" w:cs="Times New Roman"/>
+                <w:bCs/>
+                <w:sz w:val="24"/>
+                <w:szCs w:val="24"/>
+                <w:lang w:val="en-GB"/>
+              </w:rPr>
+              <w:t xml:space="preserve">www.mcleanhospital.org. (2022). How Does Social Media Affect Your Mental Health | McLean </w:t>
+            </w:r>
+            <w:proofErr w:type="gramStart"/>
+            <w:r>
+              <w:rPr>
+                <w:rFonts w:ascii="Times New Roman" w:hAnsi="Times New Roman" w:cs="Times New Roman"/>
+                <w:bCs/>
+                <w:sz w:val="24"/>
+                <w:szCs w:val="24"/>
+                <w:lang w:val="en-GB"/>
+              </w:rPr>
+              <w:t>Hospital.</w:t>
+            </w:r>
+            <w:proofErr w:type="gramEnd"/>
+            <w:r>
+              <w:rPr>
+                <w:rFonts w:ascii="Times New Roman" w:hAnsi="Times New Roman" w:cs="Times New Roman"/>
+                <w:bCs/>
+                <w:sz w:val="24"/>
+                <w:szCs w:val="24"/>
+                <w:lang w:val="en-GB"/>
+              </w:rPr>
+              <w:t xml:space="preserve"> [online] </w:t>
+            </w:r>
+          </w:p>
+          <w:p>
+            <w:pPr>
+              <w:spacing w:after="100"/>
+              <w:rPr>
+                <w:rFonts w:ascii="Times New Roman" w:hAnsi="Times New Roman" w:cs="Times New Roman"/>
+                <w:bCs/>
+                <w:sz w:val="24"/>
+                <w:szCs w:val="24"/>
+                <w:lang w:val="en-GB"/>
+              </w:rPr>
+            </w:pPr>
+            <w:r>
+              <w:rPr>
+                <w:rFonts w:ascii="Times New Roman" w:hAnsi="Times New Roman" w:cs="Times New Roman"/>
+                <w:bCs/>
+                <w:sz w:val="24"/>
+                <w:szCs w:val="24"/>
+                <w:lang w:val="en-GB"/>
+              </w:rPr>
+              <w:t xml:space="preserve">Available at: </w:t>
+            </w:r>
+            <w:hyperlink r:id="rId12" w:history="1">
+              <w:r>
+                <w:rPr>
+                  <w:rStyle w:val="Hyperlink"/>
+                  <w:rFonts w:ascii="Times New Roman" w:hAnsi="Times New Roman" w:cs="Times New Roman"/>
+                  <w:bCs/>
+                  <w:sz w:val="24"/>
+                  <w:szCs w:val="24"/>
+                  <w:lang w:val="en-GB"/>
+                </w:rPr>
+                <w:t>https://www.mcleanhospital.org/essential/it-or-not-social-medias-affecting-your-mental-health#:~:text=When%20people%20look%20online%20and</w:t>
+              </w:r>
+            </w:hyperlink>
+          </w:p>
+          <w:p>
+            <w:pPr>
+              <w:spacing w:after="100"/>
+              <w:rPr>
+                <w:rFonts w:ascii="Times New Roman" w:hAnsi="Times New Roman" w:cs="Times New Roman"/>
+                <w:bCs/>
+                <w:sz w:val="24"/>
+                <w:szCs w:val="24"/>
+                <w:lang w:val="en-GB"/>
+              </w:rPr>
+            </w:pPr>
+          </w:p>
+          <w:p>
+            <w:pPr>
+              <w:spacing w:after="100"/>
+              <w:rPr>
+                <w:rFonts w:ascii="Times New Roman" w:hAnsi="Times New Roman" w:cs="Times New Roman"/>
+                <w:bCs/>
+                <w:sz w:val="24"/>
+                <w:szCs w:val="24"/>
+                <w:lang w:val="en-GB"/>
+              </w:rPr>
+            </w:pPr>
+            <w:r>
+              <w:rPr>
+                <w:rFonts w:ascii="Times New Roman" w:hAnsi="Times New Roman" w:cs="Times New Roman"/>
+                <w:bCs/>
+                <w:sz w:val="24"/>
+                <w:szCs w:val="24"/>
+                <w:lang w:val="en-GB"/>
+              </w:rPr>
+              <w:t xml:space="preserve">Przybylski, Andrew K., Murayama, Kou, </w:t>
+            </w:r>
+            <w:proofErr w:type="spellStart"/>
+            <w:r>
+              <w:rPr>
+                <w:rFonts w:ascii="Times New Roman" w:hAnsi="Times New Roman" w:cs="Times New Roman"/>
+                <w:bCs/>
+                <w:sz w:val="24"/>
+                <w:szCs w:val="24"/>
+                <w:lang w:val="en-GB"/>
+              </w:rPr>
+              <w:t>DeHaan</w:t>
+            </w:r>
+            <w:proofErr w:type="spellEnd"/>
+            <w:r>
+              <w:rPr>
+                <w:rFonts w:ascii="Times New Roman" w:hAnsi="Times New Roman" w:cs="Times New Roman"/>
+                <w:bCs/>
+                <w:sz w:val="24"/>
+                <w:szCs w:val="24"/>
+                <w:lang w:val="en-GB"/>
+              </w:rPr>
+              <w:t xml:space="preserve">, Cody R., Gladwell, Valerie. Motivational, emotional, and </w:t>
+            </w:r>
+            <w:proofErr w:type="spellStart"/>
+            <w:r>
+              <w:rPr>
+                <w:rFonts w:ascii="Times New Roman" w:hAnsi="Times New Roman" w:cs="Times New Roman"/>
+                <w:bCs/>
+                <w:sz w:val="24"/>
+                <w:szCs w:val="24"/>
+                <w:lang w:val="en-GB"/>
+              </w:rPr>
+              <w:t>behavioral</w:t>
+            </w:r>
+            <w:proofErr w:type="spellEnd"/>
+            <w:r>
+              <w:rPr>
+                <w:rFonts w:ascii="Times New Roman" w:hAnsi="Times New Roman" w:cs="Times New Roman"/>
+                <w:bCs/>
+                <w:sz w:val="24"/>
+                <w:szCs w:val="24"/>
+                <w:lang w:val="en-GB"/>
+              </w:rPr>
+              <w:t xml:space="preserve"> correlates of fear of missing out. Computers in Human </w:t>
+            </w:r>
+            <w:proofErr w:type="spellStart"/>
+            <w:r>
+              <w:rPr>
+                <w:rFonts w:ascii="Times New Roman" w:hAnsi="Times New Roman" w:cs="Times New Roman"/>
+                <w:bCs/>
+                <w:sz w:val="24"/>
+                <w:szCs w:val="24"/>
+                <w:lang w:val="en-GB"/>
+              </w:rPr>
+              <w:t>Behavior</w:t>
+            </w:r>
+            <w:proofErr w:type="spellEnd"/>
+            <w:r>
+              <w:rPr>
+                <w:rFonts w:ascii="Times New Roman" w:hAnsi="Times New Roman" w:cs="Times New Roman"/>
+                <w:bCs/>
+                <w:sz w:val="24"/>
+                <w:szCs w:val="24"/>
+                <w:lang w:val="en-GB"/>
+              </w:rPr>
+              <w:t xml:space="preserve">. July 2013: 29(4).1841-1848. </w:t>
+            </w:r>
+            <w:proofErr w:type="gramStart"/>
+            <w:r>
+              <w:rPr>
+                <w:rFonts w:ascii="Times New Roman" w:hAnsi="Times New Roman" w:cs="Times New Roman"/>
+                <w:bCs/>
+                <w:sz w:val="24"/>
+                <w:szCs w:val="24"/>
+                <w:lang w:val="en-GB"/>
+              </w:rPr>
+              <w:t>doi:10.1016/j.chb</w:t>
+            </w:r>
+            <w:proofErr w:type="gramEnd"/>
+            <w:r>
+              <w:rPr>
+                <w:rFonts w:ascii="Times New Roman" w:hAnsi="Times New Roman" w:cs="Times New Roman"/>
+                <w:bCs/>
+                <w:sz w:val="24"/>
+                <w:szCs w:val="24"/>
+                <w:lang w:val="en-GB"/>
+              </w:rPr>
+              <w:t>.2013.02.014</w:t>
+            </w:r>
+          </w:p>
+          <w:p>
+            <w:pPr>
+              <w:spacing w:after="100"/>
+              <w:rPr>
+                <w:rFonts w:ascii="Times New Roman" w:hAnsi="Times New Roman" w:cs="Times New Roman"/>
+                <w:bCs/>
+                <w:sz w:val="24"/>
+                <w:szCs w:val="24"/>
+                <w:lang w:val="en-GB"/>
+              </w:rPr>
+            </w:pPr>
+          </w:p>
+          <w:p>
+            <w:pPr>
+              <w:spacing w:after="100"/>
+              <w:rPr>
+                <w:rFonts w:ascii="Times New Roman" w:hAnsi="Times New Roman" w:cs="Times New Roman"/>
+                <w:bCs/>
+                <w:sz w:val="24"/>
+                <w:szCs w:val="24"/>
+                <w:lang w:val="en-GB"/>
+              </w:rPr>
+            </w:pPr>
+            <w:r>
+              <w:rPr>
+                <w:rFonts w:ascii="Times New Roman" w:hAnsi="Times New Roman" w:cs="Times New Roman"/>
+                <w:bCs/>
+                <w:sz w:val="24"/>
+                <w:szCs w:val="24"/>
+                <w:lang w:val="en-GB"/>
+              </w:rPr>
+              <w:t>Pee, S., Vululleh, N</w:t>
+            </w:r>
+            <w:r>
+              <w:rPr>
+                <w:rFonts w:ascii="Times New Roman" w:hAnsi="Times New Roman" w:cs="Times New Roman"/>
+                <w:bCs/>
+                <w:sz w:val="24"/>
+                <w:szCs w:val="24"/>
+                <w:lang w:val="en-GB"/>
+              </w:rPr>
+              <w:t>.</w:t>
+            </w:r>
+            <w:r>
+              <w:rPr>
+                <w:rFonts w:ascii="Times New Roman" w:hAnsi="Times New Roman" w:cs="Times New Roman"/>
+                <w:bCs/>
+                <w:sz w:val="24"/>
+                <w:szCs w:val="24"/>
+                <w:lang w:val="en-GB"/>
+              </w:rPr>
+              <w:t xml:space="preserve"> (2020), "Role of Universities in Transforming Society: Challenges and Practices", Sengupta, E., </w:t>
+            </w:r>
+            <w:proofErr w:type="spellStart"/>
+            <w:r>
+              <w:rPr>
+                <w:rFonts w:ascii="Times New Roman" w:hAnsi="Times New Roman" w:cs="Times New Roman"/>
+                <w:bCs/>
+                <w:sz w:val="24"/>
+                <w:szCs w:val="24"/>
+                <w:lang w:val="en-GB"/>
+              </w:rPr>
+              <w:t>Blesinger</w:t>
+            </w:r>
+            <w:proofErr w:type="spellEnd"/>
+            <w:r>
+              <w:rPr>
+                <w:rFonts w:ascii="Times New Roman" w:hAnsi="Times New Roman" w:cs="Times New Roman"/>
+                <w:bCs/>
+                <w:sz w:val="24"/>
+                <w:szCs w:val="24"/>
+                <w:lang w:val="en-GB"/>
+              </w:rPr>
+              <w:t>, P. and Mahoney, C. (Ed.) International Perspectives on Policies, Practices &amp; Pedagogies for Promoting Social Responsibility in Higher Education (Innovations in Higher Education Teaching and Learning, Vol. 32), Emerald Publishing Limited, Bingley, pp. 67-79. https://doi.org/10.1108/S2055-364120200000032005</w:t>
+            </w:r>
+          </w:p>
+          <w:p>
+            <w:pPr>
+              <w:spacing w:after="100"/>
+              <w:rPr>
+                <w:rFonts w:ascii="Times New Roman" w:hAnsi="Times New Roman" w:cs="Times New Roman"/>
+                <w:bCs/>
+                <w:sz w:val="24"/>
+                <w:szCs w:val="24"/>
+                <w:lang w:val="en-GB"/>
+              </w:rPr>
+            </w:pPr>
+          </w:p>
+          <w:p>
+            <w:pPr>
+              <w:spacing w:after="100"/>
+              <w:rPr>
+                <w:rFonts w:ascii="Times New Roman" w:hAnsi="Times New Roman" w:cs="Times New Roman"/>
+                <w:bCs/>
+                <w:sz w:val="24"/>
+                <w:szCs w:val="24"/>
+                <w:lang w:val="en-GB"/>
+              </w:rPr>
+            </w:pPr>
+          </w:p>
+          <w:p>
+            <w:pPr>
+              <w:spacing w:after="100"/>
+              <w:rPr>
                 <w:rFonts w:ascii="Calibri" w:hAnsi="Calibri"/>
                 <w:b/>
                 <w:sz w:val="24"/>
                 <w:szCs w:val="24"/>
-                <w:lang w:val="en-US"/>
+                <w:lang w:val="en-GB"/>
               </w:rPr>
             </w:pPr>
           </w:p>
@@ -1795,21 +3145,19 @@
                 <w:b/>
                 <w:sz w:val="24"/>
                 <w:szCs w:val="24"/>
-                <w:lang w:val="en-US"/>
-              </w:rPr>
-            </w:pPr>
-          </w:p>
-          <w:p>
-            <w:pPr>
-              <w:spacing w:after="100"/>
+                <w:lang w:val="en-GB"/>
+              </w:rPr>
+            </w:pPr>
+            <w:r>
               <w:rPr>
                 <w:rFonts w:ascii="Calibri" w:hAnsi="Calibri"/>
                 <w:b/>
                 <w:sz w:val="24"/>
                 <w:szCs w:val="24"/>
-                <w:lang w:val="en-US"/>
-              </w:rPr>
-            </w:pPr>
+                <w:lang w:val="en-GB"/>
+              </w:rPr>
+              <w:t>‌</w:t>
+            </w:r>
           </w:p>
           <w:p>
             <w:pPr>
@@ -1819,7 +3167,7 @@
                 <w:b/>
                 <w:sz w:val="24"/>
                 <w:szCs w:val="24"/>
-                <w:lang w:val="en-US"/>
+                <w:lang w:val="en-GB"/>
               </w:rPr>
             </w:pPr>
           </w:p>
@@ -1831,7 +3179,7 @@
                 <w:b/>
                 <w:sz w:val="24"/>
                 <w:szCs w:val="24"/>
-                <w:lang w:val="en-US"/>
+                <w:lang w:val="en-GB"/>
               </w:rPr>
             </w:pPr>
           </w:p>
@@ -1843,29 +3191,31 @@
                 <w:b/>
                 <w:sz w:val="24"/>
                 <w:szCs w:val="24"/>
-                <w:lang w:val="en-US"/>
-              </w:rPr>
-            </w:pPr>
-          </w:p>
-          <w:p>
-            <w:pPr>
-              <w:spacing w:after="100"/>
-              <w:jc w:val="right"/>
+                <w:lang w:val="en-GB"/>
+              </w:rPr>
+            </w:pPr>
+          </w:p>
+          <w:p>
+            <w:pPr>
+              <w:spacing w:after="100"/>
               <w:rPr>
                 <w:rFonts w:ascii="Calibri" w:hAnsi="Calibri"/>
                 <w:b/>
-                <w:lang w:val="en-US"/>
-              </w:rPr>
-            </w:pPr>
-          </w:p>
-          <w:p>
-            <w:pPr>
-              <w:spacing w:after="100"/>
-              <w:jc w:val="right"/>
+                <w:sz w:val="24"/>
+                <w:szCs w:val="24"/>
+                <w:lang w:val="en-GB"/>
+              </w:rPr>
+            </w:pPr>
+          </w:p>
+          <w:p>
+            <w:pPr>
+              <w:spacing w:after="100"/>
               <w:rPr>
                 <w:rFonts w:ascii="Calibri" w:hAnsi="Calibri"/>
                 <w:b/>
-                <w:lang w:val="en-US"/>
+                <w:sz w:val="24"/>
+                <w:szCs w:val="24"/>
+                <w:lang w:val="en-GB"/>
               </w:rPr>
             </w:pPr>
           </w:p>
@@ -1876,7 +3226,7 @@
               <w:rPr>
                 <w:rFonts w:ascii="Calibri" w:hAnsi="Calibri"/>
                 <w:b/>
-                <w:lang w:val="en-US"/>
+                <w:lang w:val="en-GB"/>
               </w:rPr>
             </w:pPr>
           </w:p>
@@ -1887,7 +3237,7 @@
               <w:rPr>
                 <w:rFonts w:ascii="Calibri" w:hAnsi="Calibri"/>
                 <w:b/>
-                <w:lang w:val="en-US"/>
+                <w:lang w:val="en-GB"/>
               </w:rPr>
             </w:pPr>
           </w:p>
@@ -1898,21 +3248,43 @@
               <w:rPr>
                 <w:rFonts w:ascii="Calibri" w:hAnsi="Calibri"/>
                 <w:b/>
-                <w:sz w:val="24"/>
-                <w:szCs w:val="24"/>
-                <w:lang w:val="en-US"/>
-              </w:rPr>
-            </w:pPr>
-          </w:p>
-          <w:p>
-            <w:pPr>
-              <w:spacing w:after="100"/>
+                <w:lang w:val="en-GB"/>
+              </w:rPr>
+            </w:pPr>
+          </w:p>
+          <w:p>
+            <w:pPr>
+              <w:spacing w:after="100"/>
+              <w:jc w:val="right"/>
               <w:rPr>
                 <w:rFonts w:ascii="Calibri" w:hAnsi="Calibri"/>
                 <w:b/>
+                <w:lang w:val="en-GB"/>
+              </w:rPr>
+            </w:pPr>
+          </w:p>
+          <w:p>
+            <w:pPr>
+              <w:spacing w:after="100"/>
+              <w:jc w:val="right"/>
+              <w:rPr>
+                <w:rFonts w:ascii="Calibri" w:hAnsi="Calibri"/>
+                <w:b/>
                 <w:sz w:val="24"/>
                 <w:szCs w:val="24"/>
-                <w:lang w:val="en-US"/>
+                <w:lang w:val="en-GB"/>
+              </w:rPr>
+            </w:pPr>
+          </w:p>
+          <w:p>
+            <w:pPr>
+              <w:spacing w:after="100"/>
+              <w:rPr>
+                <w:rFonts w:ascii="Calibri" w:hAnsi="Calibri"/>
+                <w:b/>
+                <w:sz w:val="24"/>
+                <w:szCs w:val="24"/>
+                <w:lang w:val="en-GB"/>
               </w:rPr>
             </w:pPr>
           </w:p>
@@ -1939,6 +3311,7 @@
           <w:sz w:val="24"/>
           <w:szCs w:val="24"/>
           <w:u w:val="single"/>
+          <w:lang w:val="en-GB"/>
         </w:rPr>
       </w:pPr>
     </w:p>
@@ -1950,6 +3323,7 @@
           <w:sz w:val="24"/>
           <w:szCs w:val="24"/>
           <w:u w:val="single"/>
+          <w:lang w:val="en-GB"/>
         </w:rPr>
       </w:pPr>
       <w:r>
@@ -1959,6 +3333,7 @@
           <w:sz w:val="24"/>
           <w:szCs w:val="24"/>
           <w:u w:val="single"/>
+          <w:lang w:val="en-GB"/>
         </w:rPr>
         <w:br w:type="page"/>
       </w:r>
@@ -1999,7 +3374,7 @@
                 <w:b/>
                 <w:sz w:val="24"/>
                 <w:szCs w:val="24"/>
-                <w:lang w:val="en-US"/>
+                <w:lang w:val="en-GB"/>
               </w:rPr>
             </w:pPr>
             <w:r>
@@ -2008,14 +3383,16 @@
                 <w:b/>
                 <w:sz w:val="24"/>
                 <w:szCs w:val="24"/>
-                <w:lang w:val="en-US"/>
-              </w:rPr>
+                <w:lang w:val="en-GB"/>
+              </w:rPr>
+              <w:lastRenderedPageBreak/>
               <w:t xml:space="preserve">2. </w:t>
             </w:r>
             <w:r>
               <w:rPr>
                 <w:rFonts w:ascii="Calibri" w:hAnsi="Calibri" w:cs="Calibri"/>
                 <w:b/>
+                <w:lang w:val="en-GB"/>
               </w:rPr>
               <w:t xml:space="preserve">KNOWLEDGE OF DT PROCESS (60 marks) </w:t>
             </w:r>
@@ -2023,12 +3400,14 @@
               <w:rPr>
                 <w:rFonts w:ascii="Calibri" w:hAnsi="Calibri" w:cs="Calibri"/>
                 <w:b/>
+                <w:lang w:val="en-GB"/>
               </w:rPr>
               <w:br/>
             </w:r>
             <w:r>
               <w:rPr>
                 <w:rFonts w:ascii="Calibri" w:hAnsi="Calibri" w:cs="Calibri"/>
+                <w:lang w:val="en-GB"/>
               </w:rPr>
               <w:br/>
             </w:r>
@@ -2036,12 +3415,14 @@
               <w:rPr>
                 <w:rFonts w:ascii="Calibri" w:hAnsi="Calibri" w:cs="Calibri"/>
                 <w:bCs/>
+                <w:lang w:val="en-GB"/>
               </w:rPr>
               <w:t>Explain how you applied the DT tools (e.g., SPICE, POEMS, interviews &amp; observations, clustering &amp; insight gathering, Persona) to help you determine your persona’s needs. Use specific examples from your project to justify your interpretations</w:t>
             </w:r>
             <w:r>
               <w:rPr>
                 <w:rFonts w:ascii="Calibri" w:hAnsi="Calibri" w:cs="Calibri"/>
+                <w:lang w:val="en-GB"/>
               </w:rPr>
               <w:t xml:space="preserve">. </w:t>
             </w:r>
@@ -2049,6 +3430,7 @@
               <w:rPr>
                 <w:rFonts w:ascii="Calibri" w:hAnsi="Calibri" w:cs="Calibri"/>
                 <w:b/>
+                <w:lang w:val="en-GB"/>
               </w:rPr>
               <w:t>(Max of 700 words)</w:t>
             </w:r>
@@ -2074,7 +3456,7 @@
                 <w:b/>
                 <w:sz w:val="24"/>
                 <w:szCs w:val="24"/>
-                <w:lang w:val="en-US"/>
+                <w:lang w:val="en-GB"/>
               </w:rPr>
             </w:pPr>
           </w:p>
@@ -2086,7 +3468,7 @@
                 <w:b/>
                 <w:sz w:val="24"/>
                 <w:szCs w:val="24"/>
-                <w:lang w:val="en-US"/>
+                <w:lang w:val="en-GB"/>
               </w:rPr>
             </w:pPr>
           </w:p>
@@ -2098,7 +3480,7 @@
                 <w:b/>
                 <w:sz w:val="24"/>
                 <w:szCs w:val="24"/>
-                <w:lang w:val="en-US"/>
+                <w:lang w:val="en-GB"/>
               </w:rPr>
             </w:pPr>
           </w:p>
@@ -2110,7 +3492,7 @@
                 <w:b/>
                 <w:sz w:val="24"/>
                 <w:szCs w:val="24"/>
-                <w:lang w:val="en-US"/>
+                <w:lang w:val="en-GB"/>
               </w:rPr>
             </w:pPr>
           </w:p>
@@ -2122,7 +3504,7 @@
                 <w:b/>
                 <w:sz w:val="24"/>
                 <w:szCs w:val="24"/>
-                <w:lang w:val="en-US"/>
+                <w:lang w:val="en-GB"/>
               </w:rPr>
             </w:pPr>
           </w:p>
@@ -2134,7 +3516,7 @@
                 <w:b/>
                 <w:sz w:val="24"/>
                 <w:szCs w:val="24"/>
-                <w:lang w:val="en-US"/>
+                <w:lang w:val="en-GB"/>
               </w:rPr>
             </w:pPr>
           </w:p>
@@ -2146,7 +3528,7 @@
                 <w:b/>
                 <w:sz w:val="24"/>
                 <w:szCs w:val="24"/>
-                <w:lang w:val="en-US"/>
+                <w:lang w:val="en-GB"/>
               </w:rPr>
             </w:pPr>
           </w:p>
@@ -2158,7 +3540,7 @@
                 <w:b/>
                 <w:sz w:val="24"/>
                 <w:szCs w:val="24"/>
-                <w:lang w:val="en-US"/>
+                <w:lang w:val="en-GB"/>
               </w:rPr>
             </w:pPr>
           </w:p>
@@ -2170,7 +3552,7 @@
                 <w:b/>
                 <w:sz w:val="24"/>
                 <w:szCs w:val="24"/>
-                <w:lang w:val="en-US"/>
+                <w:lang w:val="en-GB"/>
               </w:rPr>
             </w:pPr>
           </w:p>
@@ -2182,7 +3564,7 @@
                 <w:b/>
                 <w:sz w:val="24"/>
                 <w:szCs w:val="24"/>
-                <w:lang w:val="en-US"/>
+                <w:lang w:val="en-GB"/>
               </w:rPr>
             </w:pPr>
           </w:p>
@@ -2194,7 +3576,7 @@
                 <w:b/>
                 <w:sz w:val="24"/>
                 <w:szCs w:val="24"/>
-                <w:lang w:val="en-US"/>
+                <w:lang w:val="en-GB"/>
               </w:rPr>
             </w:pPr>
           </w:p>
@@ -2206,7 +3588,7 @@
                 <w:b/>
                 <w:sz w:val="24"/>
                 <w:szCs w:val="24"/>
-                <w:lang w:val="en-US"/>
+                <w:lang w:val="en-GB"/>
               </w:rPr>
             </w:pPr>
           </w:p>
@@ -2218,7 +3600,7 @@
                 <w:b/>
                 <w:sz w:val="24"/>
                 <w:szCs w:val="24"/>
-                <w:lang w:val="en-US"/>
+                <w:lang w:val="en-GB"/>
               </w:rPr>
             </w:pPr>
           </w:p>
@@ -2230,7 +3612,7 @@
                 <w:b/>
                 <w:sz w:val="24"/>
                 <w:szCs w:val="24"/>
-                <w:lang w:val="en-US"/>
+                <w:lang w:val="en-GB"/>
               </w:rPr>
             </w:pPr>
           </w:p>
@@ -2242,7 +3624,7 @@
                 <w:b/>
                 <w:sz w:val="24"/>
                 <w:szCs w:val="24"/>
-                <w:lang w:val="en-US"/>
+                <w:lang w:val="en-GB"/>
               </w:rPr>
             </w:pPr>
           </w:p>
@@ -2254,7 +3636,7 @@
                 <w:b/>
                 <w:sz w:val="24"/>
                 <w:szCs w:val="24"/>
-                <w:lang w:val="en-US"/>
+                <w:lang w:val="en-GB"/>
               </w:rPr>
             </w:pPr>
           </w:p>
@@ -2266,7 +3648,7 @@
                 <w:b/>
                 <w:sz w:val="24"/>
                 <w:szCs w:val="24"/>
-                <w:lang w:val="en-US"/>
+                <w:lang w:val="en-GB"/>
               </w:rPr>
             </w:pPr>
           </w:p>
@@ -2278,7 +3660,7 @@
                 <w:b/>
                 <w:sz w:val="24"/>
                 <w:szCs w:val="24"/>
-                <w:lang w:val="en-US"/>
+                <w:lang w:val="en-GB"/>
               </w:rPr>
             </w:pPr>
           </w:p>
@@ -2290,7 +3672,7 @@
                 <w:b/>
                 <w:sz w:val="24"/>
                 <w:szCs w:val="24"/>
-                <w:lang w:val="en-US"/>
+                <w:lang w:val="en-GB"/>
               </w:rPr>
             </w:pPr>
           </w:p>
@@ -2302,7 +3684,7 @@
                 <w:b/>
                 <w:sz w:val="24"/>
                 <w:szCs w:val="24"/>
-                <w:lang w:val="en-US"/>
+                <w:lang w:val="en-GB"/>
               </w:rPr>
             </w:pPr>
           </w:p>
@@ -2313,7 +3695,7 @@
               <w:rPr>
                 <w:rFonts w:ascii="Calibri" w:hAnsi="Calibri"/>
                 <w:b/>
-                <w:lang w:val="en-US"/>
+                <w:lang w:val="en-GB"/>
               </w:rPr>
             </w:pPr>
           </w:p>
@@ -2324,7 +3706,7 @@
               <w:rPr>
                 <w:rFonts w:ascii="Calibri" w:hAnsi="Calibri"/>
                 <w:b/>
-                <w:lang w:val="en-US"/>
+                <w:lang w:val="en-GB"/>
               </w:rPr>
             </w:pPr>
           </w:p>
@@ -2335,7 +3717,7 @@
               <w:rPr>
                 <w:rFonts w:ascii="Calibri" w:hAnsi="Calibri"/>
                 <w:b/>
-                <w:lang w:val="en-US"/>
+                <w:lang w:val="en-GB"/>
               </w:rPr>
             </w:pPr>
           </w:p>
@@ -2346,7 +3728,7 @@
               <w:rPr>
                 <w:rFonts w:ascii="Calibri" w:hAnsi="Calibri"/>
                 <w:b/>
-                <w:lang w:val="en-US"/>
+                <w:lang w:val="en-GB"/>
               </w:rPr>
             </w:pPr>
           </w:p>
@@ -2359,14 +3741,14 @@
                 <w:b/>
                 <w:sz w:val="24"/>
                 <w:szCs w:val="24"/>
-                <w:lang w:val="en-US"/>
+                <w:lang w:val="en-GB"/>
               </w:rPr>
             </w:pPr>
             <w:r>
               <w:rPr>
                 <w:rFonts w:ascii="Calibri" w:hAnsi="Calibri"/>
                 <w:b/>
-                <w:lang w:val="en-US"/>
+                <w:lang w:val="en-GB"/>
               </w:rPr>
               <w:t>Word count: _____</w:t>
             </w:r>
@@ -2379,7 +3761,7 @@
                 <w:b/>
                 <w:sz w:val="24"/>
                 <w:szCs w:val="24"/>
-                <w:lang w:val="en-US"/>
+                <w:lang w:val="en-GB"/>
               </w:rPr>
             </w:pPr>
           </w:p>
@@ -2394,12 +3776,16 @@
           <w:b/>
           <w:sz w:val="24"/>
           <w:szCs w:val="24"/>
+          <w:lang w:val="en-GB"/>
         </w:rPr>
       </w:pPr>
     </w:p>
     <w:p>
       <w:pPr>
         <w:jc w:val="center"/>
+        <w:rPr>
+          <w:lang w:val="en-GB"/>
+        </w:rPr>
       </w:pPr>
       <w:r>
         <w:rPr>
@@ -2407,15 +3793,14 @@
           <w:b/>
           <w:sz w:val="24"/>
           <w:szCs w:val="24"/>
+          <w:lang w:val="en-GB"/>
         </w:rPr>
         <w:t>~ END ~</w:t>
       </w:r>
-      <w:bookmarkStart w:id="0" w:name="_GoBack"/>
-      <w:bookmarkEnd w:id="0"/>
     </w:p>
     <w:sectPr>
-      <w:headerReference w:type="default" r:id="rId10"/>
-      <w:footerReference w:type="default" r:id="rId11"/>
+      <w:headerReference w:type="default" r:id="rId13"/>
+      <w:footerReference w:type="default" r:id="rId14"/>
       <w:pgSz w:w="11906" w:h="16838"/>
       <w:pgMar w:top="851" w:right="720" w:bottom="1560" w:left="720" w:header="822" w:footer="624" w:gutter="0"/>
       <w:cols w:space="708"/>
@@ -2426,7 +3811,7 @@
 </file>
 
 <file path=word/endnotes.xml><?xml version="1.0" encoding="utf-8"?>
-<w:endnotes xmlns:wpc="http://schemas.microsoft.com/office/word/2010/wordprocessingCanvas" xmlns:cx="http://schemas.microsoft.com/office/drawing/2014/chartex" xmlns:cx1="http://schemas.microsoft.com/office/drawing/2015/9/8/chartex" xmlns:mc="http://schemas.openxmlformats.org/markup-compatibility/2006" xmlns:o="urn:schemas-microsoft-com:office:office" xmlns:r="http://schemas.openxmlformats.org/officeDocument/2006/relationships" xmlns:m="http://schemas.openxmlformats.org/officeDocument/2006/math" xmlns:v="urn:schemas-microsoft-com:vml" xmlns:wp14="http://schemas.microsoft.com/office/word/2010/wordprocessingDrawing" xmlns:wp="http://schemas.openxmlformats.org/drawingml/2006/wordprocessingDrawing" xmlns:w10="urn:schemas-microsoft-com:office:word" xmlns:w="http://schemas.openxmlformats.org/wordprocessingml/2006/main" xmlns:w14="http://schemas.microsoft.com/office/word/2010/wordml" xmlns:w15="http://schemas.microsoft.com/office/word/2012/wordml" xmlns:w16se="http://schemas.microsoft.com/office/word/2015/wordml/symex" xmlns:wpg="http://schemas.microsoft.com/office/word/2010/wordprocessingGroup" xmlns:wpi="http://schemas.microsoft.com/office/word/2010/wordprocessingInk" xmlns:wne="http://schemas.microsoft.com/office/word/2006/wordml" xmlns:wps="http://schemas.microsoft.com/office/word/2010/wordprocessingShape" mc:Ignorable="w14 w15 w16se wp14">
+<w:endnotes xmlns:wpc="http://schemas.microsoft.com/office/word/2010/wordprocessingCanvas" xmlns:cx="http://schemas.microsoft.com/office/drawing/2014/chartex" xmlns:cx1="http://schemas.microsoft.com/office/drawing/2015/9/8/chartex" xmlns:cx2="http://schemas.microsoft.com/office/drawing/2015/10/21/chartex" xmlns:cx3="http://schemas.microsoft.com/office/drawing/2016/5/9/chartex" xmlns:cx4="http://schemas.microsoft.com/office/drawing/2016/5/10/chartex" xmlns:cx5="http://schemas.microsoft.com/office/drawing/2016/5/11/chartex" xmlns:cx6="http://schemas.microsoft.com/office/drawing/2016/5/12/chartex" xmlns:cx7="http://schemas.microsoft.com/office/drawing/2016/5/13/chartex" xmlns:cx8="http://schemas.microsoft.com/office/drawing/2016/5/14/chartex" xmlns:mc="http://schemas.openxmlformats.org/markup-compatibility/2006" xmlns:aink="http://schemas.microsoft.com/office/drawing/2016/ink" xmlns:am3d="http://schemas.microsoft.com/office/drawing/2017/model3d" xmlns:o="urn:schemas-microsoft-com:office:office" xmlns:oel="http://schemas.microsoft.com/office/2019/extlst" xmlns:r="http://schemas.openxmlformats.org/officeDocument/2006/relationships" xmlns:m="http://schemas.openxmlformats.org/officeDocument/2006/math" xmlns:v="urn:schemas-microsoft-com:vml" xmlns:wp14="http://schemas.microsoft.com/office/word/2010/wordprocessingDrawing" xmlns:wp="http://schemas.openxmlformats.org/drawingml/2006/wordprocessingDrawing" xmlns:w10="urn:schemas-microsoft-com:office:word" xmlns:w="http://schemas.openxmlformats.org/wordprocessingml/2006/main" xmlns:w14="http://schemas.microsoft.com/office/word/2010/wordml" xmlns:w15="http://schemas.microsoft.com/office/word/2012/wordml" xmlns:w16cex="http://schemas.microsoft.com/office/word/2018/wordml/cex" xmlns:w16cid="http://schemas.microsoft.com/office/word/2016/wordml/cid" xmlns:w16="http://schemas.microsoft.com/office/word/2018/wordml" xmlns:w16sdtdh="http://schemas.microsoft.com/office/word/2020/wordml/sdtdatahash" xmlns:w16se="http://schemas.microsoft.com/office/word/2015/wordml/symex" xmlns:wpg="http://schemas.microsoft.com/office/word/2010/wordprocessingGroup" xmlns:wpi="http://schemas.microsoft.com/office/word/2010/wordprocessingInk" xmlns:wne="http://schemas.microsoft.com/office/word/2006/wordml" xmlns:wps="http://schemas.microsoft.com/office/word/2010/wordprocessingShape" mc:Ignorable="w14 w15 w16se w16cid w16 w16cex w16sdtdh wp14">
   <w:endnote w:type="separator" w:id="-1">
     <w:p>
       <w:pPr>
@@ -2451,7 +3836,7 @@
 </file>
 
 <file path=word/footer1.xml><?xml version="1.0" encoding="utf-8"?>
-<w:ftr xmlns:wpc="http://schemas.microsoft.com/office/word/2010/wordprocessingCanvas" xmlns:cx="http://schemas.microsoft.com/office/drawing/2014/chartex" xmlns:cx1="http://schemas.microsoft.com/office/drawing/2015/9/8/chartex" xmlns:mc="http://schemas.openxmlformats.org/markup-compatibility/2006" xmlns:o="urn:schemas-microsoft-com:office:office" xmlns:r="http://schemas.openxmlformats.org/officeDocument/2006/relationships" xmlns:m="http://schemas.openxmlformats.org/officeDocument/2006/math" xmlns:v="urn:schemas-microsoft-com:vml" xmlns:wp14="http://schemas.microsoft.com/office/word/2010/wordprocessingDrawing" xmlns:wp="http://schemas.openxmlformats.org/drawingml/2006/wordprocessingDrawing" xmlns:w10="urn:schemas-microsoft-com:office:word" xmlns:w="http://schemas.openxmlformats.org/wordprocessingml/2006/main" xmlns:w14="http://schemas.microsoft.com/office/word/2010/wordml" xmlns:w15="http://schemas.microsoft.com/office/word/2012/wordml" xmlns:w16se="http://schemas.microsoft.com/office/word/2015/wordml/symex" xmlns:wpg="http://schemas.microsoft.com/office/word/2010/wordprocessingGroup" xmlns:wpi="http://schemas.microsoft.com/office/word/2010/wordprocessingInk" xmlns:wne="http://schemas.microsoft.com/office/word/2006/wordml" xmlns:wps="http://schemas.microsoft.com/office/word/2010/wordprocessingShape" mc:Ignorable="w14 w15 w16se wp14">
+<w:ftr xmlns:wpc="http://schemas.microsoft.com/office/word/2010/wordprocessingCanvas" xmlns:cx="http://schemas.microsoft.com/office/drawing/2014/chartex" xmlns:cx1="http://schemas.microsoft.com/office/drawing/2015/9/8/chartex" xmlns:cx2="http://schemas.microsoft.com/office/drawing/2015/10/21/chartex" xmlns:cx3="http://schemas.microsoft.com/office/drawing/2016/5/9/chartex" xmlns:cx4="http://schemas.microsoft.com/office/drawing/2016/5/10/chartex" xmlns:cx5="http://schemas.microsoft.com/office/drawing/2016/5/11/chartex" xmlns:cx6="http://schemas.microsoft.com/office/drawing/2016/5/12/chartex" xmlns:cx7="http://schemas.microsoft.com/office/drawing/2016/5/13/chartex" xmlns:cx8="http://schemas.microsoft.com/office/drawing/2016/5/14/chartex" xmlns:mc="http://schemas.openxmlformats.org/markup-compatibility/2006" xmlns:aink="http://schemas.microsoft.com/office/drawing/2016/ink" xmlns:am3d="http://schemas.microsoft.com/office/drawing/2017/model3d" xmlns:o="urn:schemas-microsoft-com:office:office" xmlns:oel="http://schemas.microsoft.com/office/2019/extlst" xmlns:r="http://schemas.openxmlformats.org/officeDocument/2006/relationships" xmlns:m="http://schemas.openxmlformats.org/officeDocument/2006/math" xmlns:v="urn:schemas-microsoft-com:vml" xmlns:wp14="http://schemas.microsoft.com/office/word/2010/wordprocessingDrawing" xmlns:wp="http://schemas.openxmlformats.org/drawingml/2006/wordprocessingDrawing" xmlns:w10="urn:schemas-microsoft-com:office:word" xmlns:w="http://schemas.openxmlformats.org/wordprocessingml/2006/main" xmlns:w14="http://schemas.microsoft.com/office/word/2010/wordml" xmlns:w15="http://schemas.microsoft.com/office/word/2012/wordml" xmlns:w16cex="http://schemas.microsoft.com/office/word/2018/wordml/cex" xmlns:w16cid="http://schemas.microsoft.com/office/word/2016/wordml/cid" xmlns:w16="http://schemas.microsoft.com/office/word/2018/wordml" xmlns:w16sdtdh="http://schemas.microsoft.com/office/word/2020/wordml/sdtdatahash" xmlns:w16se="http://schemas.microsoft.com/office/word/2015/wordml/symex" xmlns:wpg="http://schemas.microsoft.com/office/word/2010/wordprocessingGroup" xmlns:wpi="http://schemas.microsoft.com/office/word/2010/wordprocessingInk" xmlns:wne="http://schemas.microsoft.com/office/word/2006/wordml" xmlns:wps="http://schemas.microsoft.com/office/word/2010/wordprocessingShape" mc:Ignorable="w14 w15 w16se w16cid w16 w16cex w16sdtdh wp14">
   <w:p>
     <w:pPr>
       <w:pStyle w:val="Footer"/>
@@ -2469,7 +3854,7 @@
       <mc:AlternateContent>
         <mc:Choice Requires="wps">
           <w:drawing>
-            <wp:anchor distT="0" distB="0" distL="114300" distR="114300" simplePos="0" relativeHeight="251660288" behindDoc="0" locked="0" layoutInCell="1" allowOverlap="1" wp14:anchorId="19F56F61" wp14:editId="77BE9122">
+            <wp:anchor distT="0" distB="0" distL="114300" distR="114300" simplePos="0" relativeHeight="251660288" behindDoc="0" locked="0" layoutInCell="1" allowOverlap="1" wp14:anchorId="2867EACD" wp14:editId="35A7827B">
               <wp:simplePos x="0" y="0"/>
               <wp:positionH relativeFrom="margin">
                 <wp:align>center</wp:align>
@@ -2660,7 +4045,7 @@
 </file>
 
 <file path=word/footnotes.xml><?xml version="1.0" encoding="utf-8"?>
-<w:footnotes xmlns:wpc="http://schemas.microsoft.com/office/word/2010/wordprocessingCanvas" xmlns:cx="http://schemas.microsoft.com/office/drawing/2014/chartex" xmlns:cx1="http://schemas.microsoft.com/office/drawing/2015/9/8/chartex" xmlns:mc="http://schemas.openxmlformats.org/markup-compatibility/2006" xmlns:o="urn:schemas-microsoft-com:office:office" xmlns:r="http://schemas.openxmlformats.org/officeDocument/2006/relationships" xmlns:m="http://schemas.openxmlformats.org/officeDocument/2006/math" xmlns:v="urn:schemas-microsoft-com:vml" xmlns:wp14="http://schemas.microsoft.com/office/word/2010/wordprocessingDrawing" xmlns:wp="http://schemas.openxmlformats.org/drawingml/2006/wordprocessingDrawing" xmlns:w10="urn:schemas-microsoft-com:office:word" xmlns:w="http://schemas.openxmlformats.org/wordprocessingml/2006/main" xmlns:w14="http://schemas.microsoft.com/office/word/2010/wordml" xmlns:w15="http://schemas.microsoft.com/office/word/2012/wordml" xmlns:w16se="http://schemas.microsoft.com/office/word/2015/wordml/symex" xmlns:wpg="http://schemas.microsoft.com/office/word/2010/wordprocessingGroup" xmlns:wpi="http://schemas.microsoft.com/office/word/2010/wordprocessingInk" xmlns:wne="http://schemas.microsoft.com/office/word/2006/wordml" xmlns:wps="http://schemas.microsoft.com/office/word/2010/wordprocessingShape" mc:Ignorable="w14 w15 w16se wp14">
+<w:footnotes xmlns:wpc="http://schemas.microsoft.com/office/word/2010/wordprocessingCanvas" xmlns:cx="http://schemas.microsoft.com/office/drawing/2014/chartex" xmlns:cx1="http://schemas.microsoft.com/office/drawing/2015/9/8/chartex" xmlns:cx2="http://schemas.microsoft.com/office/drawing/2015/10/21/chartex" xmlns:cx3="http://schemas.microsoft.com/office/drawing/2016/5/9/chartex" xmlns:cx4="http://schemas.microsoft.com/office/drawing/2016/5/10/chartex" xmlns:cx5="http://schemas.microsoft.com/office/drawing/2016/5/11/chartex" xmlns:cx6="http://schemas.microsoft.com/office/drawing/2016/5/12/chartex" xmlns:cx7="http://schemas.microsoft.com/office/drawing/2016/5/13/chartex" xmlns:cx8="http://schemas.microsoft.com/office/drawing/2016/5/14/chartex" xmlns:mc="http://schemas.openxmlformats.org/markup-compatibility/2006" xmlns:aink="http://schemas.microsoft.com/office/drawing/2016/ink" xmlns:am3d="http://schemas.microsoft.com/office/drawing/2017/model3d" xmlns:o="urn:schemas-microsoft-com:office:office" xmlns:oel="http://schemas.microsoft.com/office/2019/extlst" xmlns:r="http://schemas.openxmlformats.org/officeDocument/2006/relationships" xmlns:m="http://schemas.openxmlformats.org/officeDocument/2006/math" xmlns:v="urn:schemas-microsoft-com:vml" xmlns:wp14="http://schemas.microsoft.com/office/word/2010/wordprocessingDrawing" xmlns:wp="http://schemas.openxmlformats.org/drawingml/2006/wordprocessingDrawing" xmlns:w10="urn:schemas-microsoft-com:office:word" xmlns:w="http://schemas.openxmlformats.org/wordprocessingml/2006/main" xmlns:w14="http://schemas.microsoft.com/office/word/2010/wordml" xmlns:w15="http://schemas.microsoft.com/office/word/2012/wordml" xmlns:w16cex="http://schemas.microsoft.com/office/word/2018/wordml/cex" xmlns:w16cid="http://schemas.microsoft.com/office/word/2016/wordml/cid" xmlns:w16="http://schemas.microsoft.com/office/word/2018/wordml" xmlns:w16sdtdh="http://schemas.microsoft.com/office/word/2020/wordml/sdtdatahash" xmlns:w16se="http://schemas.microsoft.com/office/word/2015/wordml/symex" xmlns:wpg="http://schemas.microsoft.com/office/word/2010/wordprocessingGroup" xmlns:wpi="http://schemas.microsoft.com/office/word/2010/wordprocessingInk" xmlns:wne="http://schemas.microsoft.com/office/word/2006/wordml" xmlns:wps="http://schemas.microsoft.com/office/word/2010/wordprocessingShape" mc:Ignorable="w14 w15 w16se w16cid w16 w16cex w16sdtdh wp14">
   <w:footnote w:type="separator" w:id="-1">
     <w:p>
       <w:pPr>
@@ -2685,7 +4070,7 @@
 </file>
 
 <file path=word/header1.xml><?xml version="1.0" encoding="utf-8"?>
-<w:hdr xmlns:wpc="http://schemas.microsoft.com/office/word/2010/wordprocessingCanvas" xmlns:cx="http://schemas.microsoft.com/office/drawing/2014/chartex" xmlns:cx1="http://schemas.microsoft.com/office/drawing/2015/9/8/chartex" xmlns:mc="http://schemas.openxmlformats.org/markup-compatibility/2006" xmlns:o="urn:schemas-microsoft-com:office:office" xmlns:r="http://schemas.openxmlformats.org/officeDocument/2006/relationships" xmlns:m="http://schemas.openxmlformats.org/officeDocument/2006/math" xmlns:v="urn:schemas-microsoft-com:vml" xmlns:wp14="http://schemas.microsoft.com/office/word/2010/wordprocessingDrawing" xmlns:wp="http://schemas.openxmlformats.org/drawingml/2006/wordprocessingDrawing" xmlns:w10="urn:schemas-microsoft-com:office:word" xmlns:w="http://schemas.openxmlformats.org/wordprocessingml/2006/main" xmlns:w14="http://schemas.microsoft.com/office/word/2010/wordml" xmlns:w15="http://schemas.microsoft.com/office/word/2012/wordml" xmlns:w16se="http://schemas.microsoft.com/office/word/2015/wordml/symex" xmlns:wpg="http://schemas.microsoft.com/office/word/2010/wordprocessingGroup" xmlns:wpi="http://schemas.microsoft.com/office/word/2010/wordprocessingInk" xmlns:wne="http://schemas.microsoft.com/office/word/2006/wordml" xmlns:wps="http://schemas.microsoft.com/office/word/2010/wordprocessingShape" mc:Ignorable="w14 w15 w16se wp14">
+<w:hdr xmlns:wpc="http://schemas.microsoft.com/office/word/2010/wordprocessingCanvas" xmlns:cx="http://schemas.microsoft.com/office/drawing/2014/chartex" xmlns:cx1="http://schemas.microsoft.com/office/drawing/2015/9/8/chartex" xmlns:cx2="http://schemas.microsoft.com/office/drawing/2015/10/21/chartex" xmlns:cx3="http://schemas.microsoft.com/office/drawing/2016/5/9/chartex" xmlns:cx4="http://schemas.microsoft.com/office/drawing/2016/5/10/chartex" xmlns:cx5="http://schemas.microsoft.com/office/drawing/2016/5/11/chartex" xmlns:cx6="http://schemas.microsoft.com/office/drawing/2016/5/12/chartex" xmlns:cx7="http://schemas.microsoft.com/office/drawing/2016/5/13/chartex" xmlns:cx8="http://schemas.microsoft.com/office/drawing/2016/5/14/chartex" xmlns:mc="http://schemas.openxmlformats.org/markup-compatibility/2006" xmlns:aink="http://schemas.microsoft.com/office/drawing/2016/ink" xmlns:am3d="http://schemas.microsoft.com/office/drawing/2017/model3d" xmlns:o="urn:schemas-microsoft-com:office:office" xmlns:oel="http://schemas.microsoft.com/office/2019/extlst" xmlns:r="http://schemas.openxmlformats.org/officeDocument/2006/relationships" xmlns:m="http://schemas.openxmlformats.org/officeDocument/2006/math" xmlns:v="urn:schemas-microsoft-com:vml" xmlns:wp14="http://schemas.microsoft.com/office/word/2010/wordprocessingDrawing" xmlns:wp="http://schemas.openxmlformats.org/drawingml/2006/wordprocessingDrawing" xmlns:w10="urn:schemas-microsoft-com:office:word" xmlns:w="http://schemas.openxmlformats.org/wordprocessingml/2006/main" xmlns:w14="http://schemas.microsoft.com/office/word/2010/wordml" xmlns:w15="http://schemas.microsoft.com/office/word/2012/wordml" xmlns:w16cex="http://schemas.microsoft.com/office/word/2018/wordml/cex" xmlns:w16cid="http://schemas.microsoft.com/office/word/2016/wordml/cid" xmlns:w16="http://schemas.microsoft.com/office/word/2018/wordml" xmlns:w16sdtdh="http://schemas.microsoft.com/office/word/2020/wordml/sdtdatahash" xmlns:w16se="http://schemas.microsoft.com/office/word/2015/wordml/symex" xmlns:wpg="http://schemas.microsoft.com/office/word/2010/wordprocessingGroup" xmlns:wpi="http://schemas.microsoft.com/office/word/2010/wordprocessingInk" xmlns:wne="http://schemas.microsoft.com/office/word/2006/wordml" xmlns:wps="http://schemas.microsoft.com/office/word/2010/wordprocessingShape" mc:Ignorable="w14 w15 w16se w16cid w16 w16cex w16sdtdh wp14">
   <w:p>
     <w:pPr>
       <w:pStyle w:val="Header"/>
@@ -2706,7 +4091,7 @@
       <mc:AlternateContent>
         <mc:Choice Requires="wpg">
           <w:drawing>
-            <wp:anchor distT="0" distB="0" distL="114300" distR="114300" simplePos="0" relativeHeight="251662336" behindDoc="0" locked="1" layoutInCell="1" allowOverlap="1">
+            <wp:anchor distT="0" distB="0" distL="114300" distR="114300" simplePos="0" relativeHeight="251662336" behindDoc="0" locked="1" layoutInCell="1" allowOverlap="1" wp14:anchorId="3F0903AF" wp14:editId="57DF3101">
               <wp:simplePos x="0" y="0"/>
               <wp:positionH relativeFrom="column">
                 <wp:posOffset>4781550</wp:posOffset>
@@ -2897,7 +4282,7 @@
 </file>
 
 <file path=word/numbering.xml><?xml version="1.0" encoding="utf-8"?>
-<w:numbering xmlns:wpc="http://schemas.microsoft.com/office/word/2010/wordprocessingCanvas" xmlns:cx="http://schemas.microsoft.com/office/drawing/2014/chartex" xmlns:cx1="http://schemas.microsoft.com/office/drawing/2015/9/8/chartex" xmlns:mc="http://schemas.openxmlformats.org/markup-compatibility/2006" xmlns:o="urn:schemas-microsoft-com:office:office" xmlns:r="http://schemas.openxmlformats.org/officeDocument/2006/relationships" xmlns:m="http://schemas.openxmlformats.org/officeDocument/2006/math" xmlns:v="urn:schemas-microsoft-com:vml" xmlns:wp14="http://schemas.microsoft.com/office/word/2010/wordprocessingDrawing" xmlns:wp="http://schemas.openxmlformats.org/drawingml/2006/wordprocessingDrawing" xmlns:w10="urn:schemas-microsoft-com:office:word" xmlns:w="http://schemas.openxmlformats.org/wordprocessingml/2006/main" xmlns:w14="http://schemas.microsoft.com/office/word/2010/wordml" xmlns:w15="http://schemas.microsoft.com/office/word/2012/wordml" xmlns:w16se="http://schemas.microsoft.com/office/word/2015/wordml/symex" xmlns:wpg="http://schemas.microsoft.com/office/word/2010/wordprocessingGroup" xmlns:wpi="http://schemas.microsoft.com/office/word/2010/wordprocessingInk" xmlns:wne="http://schemas.microsoft.com/office/word/2006/wordml" xmlns:wps="http://schemas.microsoft.com/office/word/2010/wordprocessingShape" mc:Ignorable="w14 w15 w16se wp14">
+<w:numbering xmlns:wpc="http://schemas.microsoft.com/office/word/2010/wordprocessingCanvas" xmlns:cx="http://schemas.microsoft.com/office/drawing/2014/chartex" xmlns:cx1="http://schemas.microsoft.com/office/drawing/2015/9/8/chartex" xmlns:cx2="http://schemas.microsoft.com/office/drawing/2015/10/21/chartex" xmlns:cx3="http://schemas.microsoft.com/office/drawing/2016/5/9/chartex" xmlns:cx4="http://schemas.microsoft.com/office/drawing/2016/5/10/chartex" xmlns:cx5="http://schemas.microsoft.com/office/drawing/2016/5/11/chartex" xmlns:cx6="http://schemas.microsoft.com/office/drawing/2016/5/12/chartex" xmlns:cx7="http://schemas.microsoft.com/office/drawing/2016/5/13/chartex" xmlns:cx8="http://schemas.microsoft.com/office/drawing/2016/5/14/chartex" xmlns:mc="http://schemas.openxmlformats.org/markup-compatibility/2006" xmlns:aink="http://schemas.microsoft.com/office/drawing/2016/ink" xmlns:am3d="http://schemas.microsoft.com/office/drawing/2017/model3d" xmlns:o="urn:schemas-microsoft-com:office:office" xmlns:oel="http://schemas.microsoft.com/office/2019/extlst" xmlns:r="http://schemas.openxmlformats.org/officeDocument/2006/relationships" xmlns:m="http://schemas.openxmlformats.org/officeDocument/2006/math" xmlns:v="urn:schemas-microsoft-com:vml" xmlns:wp14="http://schemas.microsoft.com/office/word/2010/wordprocessingDrawing" xmlns:wp="http://schemas.openxmlformats.org/drawingml/2006/wordprocessingDrawing" xmlns:w10="urn:schemas-microsoft-com:office:word" xmlns:w="http://schemas.openxmlformats.org/wordprocessingml/2006/main" xmlns:w14="http://schemas.microsoft.com/office/word/2010/wordml" xmlns:w15="http://schemas.microsoft.com/office/word/2012/wordml" xmlns:w16cex="http://schemas.microsoft.com/office/word/2018/wordml/cex" xmlns:w16cid="http://schemas.microsoft.com/office/word/2016/wordml/cid" xmlns:w16="http://schemas.microsoft.com/office/word/2018/wordml" xmlns:w16sdtdh="http://schemas.microsoft.com/office/word/2020/wordml/sdtdatahash" xmlns:w16se="http://schemas.microsoft.com/office/word/2015/wordml/symex" xmlns:wpg="http://schemas.microsoft.com/office/word/2010/wordprocessingGroup" xmlns:wpi="http://schemas.microsoft.com/office/word/2010/wordprocessingInk" xmlns:wne="http://schemas.microsoft.com/office/word/2006/wordml" xmlns:wps="http://schemas.microsoft.com/office/word/2010/wordprocessingShape" mc:Ignorable="w14 w15 w16se w16cid w16 w16cex w16sdtdh wp14">
   <w:abstractNum w:abstractNumId="0" w15:restartNumberingAfterBreak="0">
     <w:nsid w:val="006B32AB"/>
     <w:multiLevelType w:val="multilevel"/>
@@ -8002,145 +9387,145 @@
       </w:rPr>
     </w:lvl>
   </w:abstractNum>
-  <w:num w:numId="1">
+  <w:num w:numId="1" w16cid:durableId="246891115">
     <w:abstractNumId w:val="21"/>
   </w:num>
-  <w:num w:numId="2">
+  <w:num w:numId="2" w16cid:durableId="231353048">
     <w:abstractNumId w:val="45"/>
   </w:num>
-  <w:num w:numId="3">
+  <w:num w:numId="3" w16cid:durableId="1403479822">
     <w:abstractNumId w:val="25"/>
   </w:num>
-  <w:num w:numId="4">
+  <w:num w:numId="4" w16cid:durableId="820274875">
     <w:abstractNumId w:val="37"/>
   </w:num>
-  <w:num w:numId="5">
+  <w:num w:numId="5" w16cid:durableId="1554537714">
     <w:abstractNumId w:val="29"/>
   </w:num>
-  <w:num w:numId="6">
+  <w:num w:numId="6" w16cid:durableId="2109812733">
     <w:abstractNumId w:val="43"/>
   </w:num>
-  <w:num w:numId="7">
+  <w:num w:numId="7" w16cid:durableId="2035186949">
     <w:abstractNumId w:val="31"/>
   </w:num>
-  <w:num w:numId="8">
+  <w:num w:numId="8" w16cid:durableId="722212149">
     <w:abstractNumId w:val="32"/>
   </w:num>
-  <w:num w:numId="9">
+  <w:num w:numId="9" w16cid:durableId="608775511">
     <w:abstractNumId w:val="19"/>
   </w:num>
-  <w:num w:numId="10">
+  <w:num w:numId="10" w16cid:durableId="46074743">
     <w:abstractNumId w:val="8"/>
   </w:num>
-  <w:num w:numId="11">
+  <w:num w:numId="11" w16cid:durableId="539319206">
     <w:abstractNumId w:val="11"/>
   </w:num>
-  <w:num w:numId="12">
+  <w:num w:numId="12" w16cid:durableId="463623522">
     <w:abstractNumId w:val="18"/>
   </w:num>
-  <w:num w:numId="13">
+  <w:num w:numId="13" w16cid:durableId="2003391067">
     <w:abstractNumId w:val="26"/>
   </w:num>
-  <w:num w:numId="14">
+  <w:num w:numId="14" w16cid:durableId="1348869054">
     <w:abstractNumId w:val="40"/>
   </w:num>
-  <w:num w:numId="15">
+  <w:num w:numId="15" w16cid:durableId="1391033642">
     <w:abstractNumId w:val="3"/>
   </w:num>
-  <w:num w:numId="16">
+  <w:num w:numId="16" w16cid:durableId="1866597872">
     <w:abstractNumId w:val="16"/>
   </w:num>
-  <w:num w:numId="17">
+  <w:num w:numId="17" w16cid:durableId="1145197924">
     <w:abstractNumId w:val="35"/>
   </w:num>
-  <w:num w:numId="18">
+  <w:num w:numId="18" w16cid:durableId="1797945185">
     <w:abstractNumId w:val="28"/>
   </w:num>
-  <w:num w:numId="19">
+  <w:num w:numId="19" w16cid:durableId="1932005162">
     <w:abstractNumId w:val="20"/>
   </w:num>
-  <w:num w:numId="20">
+  <w:num w:numId="20" w16cid:durableId="756172675">
     <w:abstractNumId w:val="34"/>
   </w:num>
-  <w:num w:numId="21">
+  <w:num w:numId="21" w16cid:durableId="1375692257">
     <w:abstractNumId w:val="6"/>
   </w:num>
-  <w:num w:numId="22">
+  <w:num w:numId="22" w16cid:durableId="2092460293">
     <w:abstractNumId w:val="24"/>
   </w:num>
-  <w:num w:numId="23">
+  <w:num w:numId="23" w16cid:durableId="1430272958">
     <w:abstractNumId w:val="33"/>
   </w:num>
-  <w:num w:numId="24">
+  <w:num w:numId="24" w16cid:durableId="1624733048">
     <w:abstractNumId w:val="10"/>
   </w:num>
-  <w:num w:numId="25">
+  <w:num w:numId="25" w16cid:durableId="2111702142">
     <w:abstractNumId w:val="13"/>
   </w:num>
-  <w:num w:numId="26">
+  <w:num w:numId="26" w16cid:durableId="483622309">
     <w:abstractNumId w:val="2"/>
   </w:num>
-  <w:num w:numId="27">
+  <w:num w:numId="27" w16cid:durableId="1960642782">
     <w:abstractNumId w:val="14"/>
   </w:num>
-  <w:num w:numId="28">
+  <w:num w:numId="28" w16cid:durableId="1951232705">
     <w:abstractNumId w:val="44"/>
   </w:num>
-  <w:num w:numId="29">
+  <w:num w:numId="29" w16cid:durableId="1537739083">
     <w:abstractNumId w:val="5"/>
   </w:num>
-  <w:num w:numId="30">
+  <w:num w:numId="30" w16cid:durableId="1629974795">
     <w:abstractNumId w:val="47"/>
   </w:num>
-  <w:num w:numId="31">
+  <w:num w:numId="31" w16cid:durableId="301345886">
     <w:abstractNumId w:val="39"/>
   </w:num>
-  <w:num w:numId="32">
+  <w:num w:numId="32" w16cid:durableId="1872111259">
     <w:abstractNumId w:val="46"/>
   </w:num>
-  <w:num w:numId="33">
+  <w:num w:numId="33" w16cid:durableId="1923448060">
     <w:abstractNumId w:val="23"/>
   </w:num>
-  <w:num w:numId="34">
+  <w:num w:numId="34" w16cid:durableId="1150710046">
     <w:abstractNumId w:val="42"/>
   </w:num>
-  <w:num w:numId="35">
+  <w:num w:numId="35" w16cid:durableId="1553079729">
     <w:abstractNumId w:val="7"/>
   </w:num>
-  <w:num w:numId="36">
+  <w:num w:numId="36" w16cid:durableId="1068454903">
     <w:abstractNumId w:val="38"/>
   </w:num>
-  <w:num w:numId="37">
+  <w:num w:numId="37" w16cid:durableId="1861427214">
     <w:abstractNumId w:val="12"/>
   </w:num>
-  <w:num w:numId="38">
+  <w:num w:numId="38" w16cid:durableId="2136945669">
     <w:abstractNumId w:val="1"/>
   </w:num>
-  <w:num w:numId="39">
+  <w:num w:numId="39" w16cid:durableId="461267480">
     <w:abstractNumId w:val="30"/>
   </w:num>
-  <w:num w:numId="40">
+  <w:num w:numId="40" w16cid:durableId="2095854344">
     <w:abstractNumId w:val="0"/>
   </w:num>
-  <w:num w:numId="41">
+  <w:num w:numId="41" w16cid:durableId="2092238248">
     <w:abstractNumId w:val="17"/>
   </w:num>
-  <w:num w:numId="42">
+  <w:num w:numId="42" w16cid:durableId="737433870">
     <w:abstractNumId w:val="41"/>
   </w:num>
-  <w:num w:numId="43">
+  <w:num w:numId="43" w16cid:durableId="748423887">
     <w:abstractNumId w:val="27"/>
   </w:num>
-  <w:num w:numId="44">
+  <w:num w:numId="44" w16cid:durableId="1152671445">
     <w:abstractNumId w:val="22"/>
   </w:num>
-  <w:num w:numId="45">
+  <w:num w:numId="45" w16cid:durableId="1789080059">
     <w:abstractNumId w:val="4"/>
   </w:num>
-  <w:num w:numId="46">
+  <w:num w:numId="46" w16cid:durableId="436298106">
     <w:abstractNumId w:val="9"/>
   </w:num>
-  <w:num w:numId="47">
+  <w:num w:numId="47" w16cid:durableId="314335612">
     <w:abstractNumId w:val="36"/>
     <w:lvlOverride w:ilvl="0">
       <w:startOverride w:val="1"/>
@@ -8170,24 +9555,15 @@
       <w:startOverride w:val="1"/>
     </w:lvlOverride>
   </w:num>
-  <w:num w:numId="48">
+  <w:num w:numId="48" w16cid:durableId="79450900">
     <w:abstractNumId w:val="15"/>
-    <w:lvlOverride w:ilvl="0"/>
-    <w:lvlOverride w:ilvl="1"/>
-    <w:lvlOverride w:ilvl="2"/>
-    <w:lvlOverride w:ilvl="3"/>
-    <w:lvlOverride w:ilvl="4"/>
-    <w:lvlOverride w:ilvl="5"/>
-    <w:lvlOverride w:ilvl="6"/>
-    <w:lvlOverride w:ilvl="7"/>
-    <w:lvlOverride w:ilvl="8"/>
   </w:num>
   <w:numIdMacAtCleanup w:val="38"/>
 </w:numbering>
 </file>
 
 <file path=word/styles.xml><?xml version="1.0" encoding="utf-8"?>
-<w:styles xmlns:mc="http://schemas.openxmlformats.org/markup-compatibility/2006" xmlns:r="http://schemas.openxmlformats.org/officeDocument/2006/relationships" xmlns:w="http://schemas.openxmlformats.org/wordprocessingml/2006/main" xmlns:w14="http://schemas.microsoft.com/office/word/2010/wordml" xmlns:w15="http://schemas.microsoft.com/office/word/2012/wordml" xmlns:w16se="http://schemas.microsoft.com/office/word/2015/wordml/symex" mc:Ignorable="w14 w15 w16se">
+<w:styles xmlns:mc="http://schemas.openxmlformats.org/markup-compatibility/2006" xmlns:r="http://schemas.openxmlformats.org/officeDocument/2006/relationships" xmlns:w="http://schemas.openxmlformats.org/wordprocessingml/2006/main" xmlns:w14="http://schemas.microsoft.com/office/word/2010/wordml" xmlns:w15="http://schemas.microsoft.com/office/word/2012/wordml" xmlns:w16cex="http://schemas.microsoft.com/office/word/2018/wordml/cex" xmlns:w16cid="http://schemas.microsoft.com/office/word/2016/wordml/cid" xmlns:w16="http://schemas.microsoft.com/office/word/2018/wordml" xmlns:w16sdtdh="http://schemas.microsoft.com/office/word/2020/wordml/sdtdatahash" xmlns:w16se="http://schemas.microsoft.com/office/word/2015/wordml/symex" mc:Ignorable="w14 w15 w16se w16cid w16 w16cex w16sdtdh">
   <w:docDefaults>
     <w:rPrDefault>
       <w:rPr>
@@ -8203,7 +9579,7 @@
       </w:pPr>
     </w:pPrDefault>
   </w:docDefaults>
-  <w:latentStyles w:defLockedState="0" w:defUIPriority="99" w:defSemiHidden="0" w:defUnhideWhenUsed="0" w:defQFormat="0" w:count="371">
+  <w:latentStyles w:defLockedState="0" w:defUIPriority="99" w:defSemiHidden="0" w:defUnhideWhenUsed="0" w:defQFormat="0" w:count="376">
     <w:lsdException w:name="Normal" w:uiPriority="0" w:qFormat="1"/>
     <w:lsdException w:name="heading 1" w:uiPriority="9" w:qFormat="1"/>
     <w:lsdException w:name="heading 2" w:semiHidden="1" w:uiPriority="9" w:unhideWhenUsed="1" w:qFormat="1"/>
@@ -8309,7 +9685,6 @@
     <w:lsdException w:name="HTML Sample" w:semiHidden="1" w:unhideWhenUsed="1"/>
     <w:lsdException w:name="HTML Typewriter" w:semiHidden="1" w:unhideWhenUsed="1"/>
     <w:lsdException w:name="HTML Variable" w:semiHidden="1" w:unhideWhenUsed="1"/>
-    <w:lsdException w:name="Normal Table" w:semiHidden="1" w:unhideWhenUsed="1"/>
     <w:lsdException w:name="annotation subject" w:semiHidden="1" w:unhideWhenUsed="1"/>
     <w:lsdException w:name="No List" w:semiHidden="1" w:unhideWhenUsed="1"/>
     <w:lsdException w:name="Outline List 1" w:semiHidden="1" w:unhideWhenUsed="1"/>
@@ -8352,11 +9727,8 @@
     <w:lsdException w:name="Table Contemporary" w:semiHidden="1" w:unhideWhenUsed="1"/>
     <w:lsdException w:name="Table Elegant" w:semiHidden="1" w:unhideWhenUsed="1"/>
     <w:lsdException w:name="Table Professional" w:semiHidden="1" w:unhideWhenUsed="1"/>
-    <w:lsdException w:name="Table Subtle 1" w:semiHidden="1" w:unhideWhenUsed="1"/>
     <w:lsdException w:name="Table Subtle 2" w:semiHidden="1" w:unhideWhenUsed="1"/>
     <w:lsdException w:name="Table Web 1" w:semiHidden="1" w:unhideWhenUsed="1"/>
-    <w:lsdException w:name="Table Web 2" w:semiHidden="1" w:unhideWhenUsed="1"/>
-    <w:lsdException w:name="Table Web 3" w:semiHidden="1" w:unhideWhenUsed="1"/>
     <w:lsdException w:name="Balloon Text" w:semiHidden="1" w:unhideWhenUsed="1"/>
     <w:lsdException w:name="Table Grid" w:uiPriority="39"/>
     <w:lsdException w:name="Table Theme" w:semiHidden="1" w:unhideWhenUsed="1"/>
@@ -8575,6 +9947,11 @@
     <w:lsdException w:name="List Table 5 Dark Accent 6" w:uiPriority="50"/>
     <w:lsdException w:name="List Table 6 Colorful Accent 6" w:uiPriority="51"/>
     <w:lsdException w:name="List Table 7 Colorful Accent 6" w:uiPriority="52"/>
+    <w:lsdException w:name="Mention" w:semiHidden="1" w:unhideWhenUsed="1"/>
+    <w:lsdException w:name="Smart Hyperlink" w:semiHidden="1" w:unhideWhenUsed="1"/>
+    <w:lsdException w:name="Hashtag" w:semiHidden="1" w:unhideWhenUsed="1"/>
+    <w:lsdException w:name="Unresolved Mention" w:semiHidden="1" w:unhideWhenUsed="1"/>
+    <w:lsdException w:name="Smart Link" w:semiHidden="1" w:unhideWhenUsed="1"/>
   </w:latentStyles>
   <w:style w:type="paragraph" w:default="1" w:styleId="Normal">
     <w:name w:val="Normal"/>
@@ -8697,6 +10074,18 @@
     <w:rPr>
       <w:color w:val="0563C1" w:themeColor="hyperlink"/>
       <w:u w:val="single"/>
+    </w:rPr>
+  </w:style>
+  <w:style w:type="character" w:styleId="UnresolvedMention">
+    <w:name w:val="Unresolved Mention"/>
+    <w:basedOn w:val="DefaultParagraphFont"/>
+    <w:uiPriority w:val="99"/>
+    <w:semiHidden/>
+    <w:unhideWhenUsed/>
+    <w:rsid w:val="00172EBB"/>
+    <w:rPr>
+      <w:color w:val="605E5C"/>
+      <w:shd w:val="clear" w:color="auto" w:fill="E1DFDD"/>
     </w:rPr>
   </w:style>
 </w:styles>
@@ -8964,12 +10353,9 @@
 </file>
 
 <file path=customXml/item1.xml><?xml version="1.0" encoding="utf-8"?>
-<?mso-contentType ?>
-<FormTemplates xmlns="http://schemas.microsoft.com/sharepoint/v3/contenttype/forms">
-  <Display>DocumentLibraryForm</Display>
-  <Edit>DocumentLibraryForm</Edit>
-  <New>DocumentLibraryForm</New>
-</FormTemplates>
+<p:properties xmlns:p="http://schemas.microsoft.com/office/2006/metadata/properties" xmlns:xsi="http://www.w3.org/2001/XMLSchema-instance" xmlns:pc="http://schemas.microsoft.com/office/infopath/2007/PartnerControls">
+  <documentManagement/>
+</p:properties>
 </file>
 
 <file path=customXml/item2.xml><?xml version="1.0" encoding="utf-8"?>
@@ -9105,28 +10491,45 @@
 </file>
 
 <file path=customXml/item3.xml><?xml version="1.0" encoding="utf-8"?>
-<p:properties xmlns:p="http://schemas.microsoft.com/office/2006/metadata/properties" xmlns:xsi="http://www.w3.org/2001/XMLSchema-instance" xmlns:pc="http://schemas.microsoft.com/office/infopath/2007/PartnerControls">
-  <documentManagement/>
-</p:properties>
+<?mso-contentType ?>
+<FormTemplates xmlns="http://schemas.microsoft.com/sharepoint/v3/contenttype/forms">
+  <Display>DocumentLibraryForm</Display>
+  <Edit>DocumentLibraryForm</Edit>
+  <New>DocumentLibraryForm</New>
+</FormTemplates>
 </file>
 
 <file path=customXml/itemProps1.xml><?xml version="1.0" encoding="utf-8"?>
-<ds:datastoreItem xmlns:ds="http://schemas.openxmlformats.org/officeDocument/2006/customXml" ds:itemID="{B029FD87-5DF1-457A-A932-3AB651356723}">
-  <ds:schemaRefs>
-    <ds:schemaRef ds:uri="http://schemas.microsoft.com/sharepoint/v3/contenttype/forms"/>
-  </ds:schemaRefs>
-</ds:datastoreItem>
-</file>
-
-<file path=customXml/itemProps2.xml><?xml version="1.0" encoding="utf-8"?>
-<ds:datastoreItem xmlns:ds="http://schemas.openxmlformats.org/officeDocument/2006/customXml" ds:itemID="{2FC0CBCA-C0B7-4B26-8279-D5A89CECC0B3}"/>
-</file>
-
-<file path=customXml/itemProps3.xml><?xml version="1.0" encoding="utf-8"?>
 <ds:datastoreItem xmlns:ds="http://schemas.openxmlformats.org/officeDocument/2006/customXml" ds:itemID="{88A8F0F4-2D24-452C-A2E6-1B2EE60E0C1D}">
   <ds:schemaRefs>
     <ds:schemaRef ds:uri="http://schemas.microsoft.com/office/2006/metadata/properties"/>
     <ds:schemaRef ds:uri="http://schemas.microsoft.com/office/infopath/2007/PartnerControls"/>
   </ds:schemaRefs>
 </ds:datastoreItem>
+</file>
+
+<file path=customXml/itemProps2.xml><?xml version="1.0" encoding="utf-8"?>
+<ds:datastoreItem xmlns:ds="http://schemas.openxmlformats.org/officeDocument/2006/customXml" ds:itemID="{2FC0CBCA-C0B7-4B26-8279-D5A89CECC0B3}">
+  <ds:schemaRefs>
+    <ds:schemaRef ds:uri="http://schemas.microsoft.com/office/2006/metadata/contentType"/>
+    <ds:schemaRef ds:uri="http://schemas.microsoft.com/office/2006/metadata/properties/metaAttributes"/>
+    <ds:schemaRef ds:uri="http://www.w3.org/2001/XMLSchema"/>
+    <ds:schemaRef ds:uri="http://schemas.microsoft.com/office/2006/metadata/properties"/>
+    <ds:schemaRef ds:uri="06a747f4-cc58-46f4-be8e-9fad730b78a9"/>
+    <ds:schemaRef ds:uri="http://schemas.microsoft.com/office/2006/documentManagement/types"/>
+    <ds:schemaRef ds:uri="http://schemas.microsoft.com/office/infopath/2007/PartnerControls"/>
+    <ds:schemaRef ds:uri="http://schemas.openxmlformats.org/package/2006/metadata/core-properties"/>
+    <ds:schemaRef ds:uri="http://purl.org/dc/elements/1.1/"/>
+    <ds:schemaRef ds:uri="http://purl.org/dc/terms/"/>
+    <ds:schemaRef ds:uri="http://schemas.microsoft.com/internal/obd"/>
+  </ds:schemaRefs>
+</ds:datastoreItem>
+</file>
+
+<file path=customXml/itemProps3.xml><?xml version="1.0" encoding="utf-8"?>
+<ds:datastoreItem xmlns:ds="http://schemas.openxmlformats.org/officeDocument/2006/customXml" ds:itemID="{B029FD87-5DF1-457A-A932-3AB651356723}">
+  <ds:schemaRefs>
+    <ds:schemaRef ds:uri="http://schemas.microsoft.com/sharepoint/v3/contenttype/forms"/>
+  </ds:schemaRefs>
+</ds:datastoreItem>
 </file>
</xml_diff>